<commit_message>
Work on V 1.0.0 System Design Document
Creation and filling in of Document History Table + Set-up of Text Style for document writing
</commit_message>
<xml_diff>
--- a/docs/System Design Document/V1.0.0 Scrap System Design Document.docx
+++ b/docs/System Design Document/V1.0.0 Scrap System Design Document.docx
@@ -1250,9 +1250,9 @@
       <w:sdtEndPr>
         <w:rPr>
           <w:rFonts w:eastAsia="SimSun"/>
-          <w:b/>
           <w:bCs/>
           <w:noProof/>
+          <w:sz w:val="24"/>
         </w:rPr>
       </w:sdtEndPr>
       <w:sdtContent>
@@ -1272,7 +1272,15 @@
               <w:sz w:val="40"/>
               <w:szCs w:val="40"/>
             </w:rPr>
-            <w:t>Contents</w:t>
+            <w:t>Table of C</w:t>
+          </w:r>
+          <w:r>
+            <w:rPr>
+              <w:rFonts w:asciiTheme="minorHAnsi" w:hAnsiTheme="minorHAnsi" w:cstheme="minorHAnsi"/>
+              <w:sz w:val="40"/>
+              <w:szCs w:val="40"/>
+            </w:rPr>
+            <w:t>ontents</w:t>
           </w:r>
         </w:p>
         <w:p>
@@ -1314,21 +1322,7 @@
                 <w:rStyle w:val="Hyperlink"/>
                 <w:noProof/>
               </w:rPr>
-              <w:t>Document hist</w:t>
-            </w:r>
-            <w:r>
-              <w:rPr>
-                <w:rStyle w:val="Hyperlink"/>
-                <w:noProof/>
-              </w:rPr>
-              <w:t>o</w:t>
-            </w:r>
-            <w:r>
-              <w:rPr>
-                <w:rStyle w:val="Hyperlink"/>
-                <w:noProof/>
-              </w:rPr>
-              <w:t>ry</w:t>
+              <w:t>Document history</w:t>
             </w:r>
             <w:r>
               <w:rPr>
@@ -2090,7 +2084,21 @@
                 <w:rStyle w:val="Hyperlink"/>
                 <w:noProof/>
               </w:rPr>
-              <w:t>Subsystems</w:t>
+              <w:t>Subsys</w:t>
+            </w:r>
+            <w:r>
+              <w:rPr>
+                <w:rStyle w:val="Hyperlink"/>
+                <w:noProof/>
+              </w:rPr>
+              <w:t>t</w:t>
+            </w:r>
+            <w:r>
+              <w:rPr>
+                <w:rStyle w:val="Hyperlink"/>
+                <w:noProof/>
+              </w:rPr>
+              <w:t>ems</w:t>
             </w:r>
             <w:r>
               <w:rPr>
@@ -3068,7 +3076,7 @@
       </w:r>
       <w:r>
         <w:rPr>
-          <w:rFonts w:eastAsia="Calibri"/>
+          <w:rFonts w:ascii="Calibri" w:eastAsia="Calibri" w:hAnsi="Calibri"/>
           <w:sz w:val="40"/>
           <w:szCs w:val="40"/>
           <w:lang w:val="en-GB"/>
@@ -3085,7 +3093,7 @@
       </w:r>
       <w:r>
         <w:rPr>
-          <w:rFonts w:eastAsia="Calibri"/>
+          <w:rFonts w:ascii="Calibri" w:eastAsia="Calibri" w:hAnsi="Calibri"/>
           <w:sz w:val="40"/>
           <w:szCs w:val="40"/>
           <w:lang w:val="en-GB"/>
@@ -3154,17 +3162,17 @@
     <w:tbl>
       <w:tblPr>
         <w:tblStyle w:val="TableGrid"/>
-        <w:tblW w:w="9493" w:type="dxa"/>
+        <w:tblW w:w="9448" w:type="dxa"/>
         <w:tblLayout w:type="fixed"/>
         <w:tblLook w:val="04A0" w:firstRow="1" w:lastRow="0" w:firstColumn="1" w:lastColumn="0" w:noHBand="0" w:noVBand="1"/>
       </w:tblPr>
       <w:tblGrid>
         <w:gridCol w:w="1194"/>
         <w:gridCol w:w="1495"/>
-        <w:gridCol w:w="1134"/>
-        <w:gridCol w:w="1559"/>
-        <w:gridCol w:w="2693"/>
-        <w:gridCol w:w="1418"/>
+        <w:gridCol w:w="897"/>
+        <w:gridCol w:w="1751"/>
+        <w:gridCol w:w="2880"/>
+        <w:gridCol w:w="1231"/>
       </w:tblGrid>
       <w:tr>
         <w:tc>
@@ -3211,7 +3219,7 @@
         </w:tc>
         <w:tc>
           <w:tcPr>
-            <w:tcW w:w="1134" w:type="dxa"/>
+            <w:tcW w:w="897" w:type="dxa"/>
             <w:shd w:val="clear" w:color="auto" w:fill="DBE5F1" w:themeFill="accent1" w:themeFillTint="33"/>
           </w:tcPr>
           <w:p>
@@ -3232,7 +3240,7 @@
         </w:tc>
         <w:tc>
           <w:tcPr>
-            <w:tcW w:w="1559" w:type="dxa"/>
+            <w:tcW w:w="1751" w:type="dxa"/>
             <w:shd w:val="clear" w:color="auto" w:fill="DBE5F1" w:themeFill="accent1" w:themeFillTint="33"/>
           </w:tcPr>
           <w:p>
@@ -3253,7 +3261,7 @@
         </w:tc>
         <w:tc>
           <w:tcPr>
-            <w:tcW w:w="2693" w:type="dxa"/>
+            <w:tcW w:w="2880" w:type="dxa"/>
             <w:shd w:val="clear" w:color="auto" w:fill="DBE5F1" w:themeFill="accent1" w:themeFillTint="33"/>
           </w:tcPr>
           <w:p>
@@ -3274,7 +3282,7 @@
         </w:tc>
         <w:tc>
           <w:tcPr>
-            <w:tcW w:w="1418" w:type="dxa"/>
+            <w:tcW w:w="1231" w:type="dxa"/>
             <w:shd w:val="clear" w:color="auto" w:fill="DBE5F1" w:themeFill="accent1" w:themeFillTint="33"/>
           </w:tcPr>
           <w:p>
@@ -3290,6 +3298,289 @@
                 <w:lang w:val="en-GB"/>
               </w:rPr>
               <w:t>Remarks</w:t>
+            </w:r>
+          </w:p>
+        </w:tc>
+      </w:tr>
+      <w:tr>
+        <w:trPr>
+          <w:trHeight w:val="640"/>
+        </w:trPr>
+        <w:tc>
+          <w:tcPr>
+            <w:tcW w:w="1194" w:type="dxa"/>
+            <w:shd w:val="clear" w:color="auto" w:fill="92D050"/>
+          </w:tcPr>
+          <w:p>
+            <w:pPr>
+              <w:rPr>
+                <w:rFonts w:cs="Times New Roman"/>
+                <w:sz w:val="20"/>
+                <w:szCs w:val="20"/>
+                <w:lang w:val="en-GB"/>
+              </w:rPr>
+            </w:pPr>
+            <w:r>
+              <w:rPr>
+                <w:rFonts w:cs="Times New Roman"/>
+                <w:sz w:val="20"/>
+                <w:szCs w:val="20"/>
+                <w:lang w:val="en-GB"/>
+              </w:rPr>
+              <w:t>1.0.0</w:t>
+            </w:r>
+          </w:p>
+        </w:tc>
+        <w:tc>
+          <w:tcPr>
+            <w:tcW w:w="1495" w:type="dxa"/>
+            <w:shd w:val="clear" w:color="auto" w:fill="92D050"/>
+          </w:tcPr>
+          <w:p>
+            <w:pPr>
+              <w:rPr>
+                <w:rFonts w:cs="Times New Roman"/>
+                <w:sz w:val="20"/>
+                <w:szCs w:val="20"/>
+                <w:lang w:val="en-GB"/>
+              </w:rPr>
+            </w:pPr>
+            <w:r>
+              <w:rPr>
+                <w:rFonts w:cs="Times New Roman"/>
+                <w:sz w:val="20"/>
+                <w:szCs w:val="20"/>
+                <w:lang w:val="en-GB"/>
+              </w:rPr>
+              <w:t>14-04-2022</w:t>
+            </w:r>
+          </w:p>
+        </w:tc>
+        <w:tc>
+          <w:tcPr>
+            <w:tcW w:w="897" w:type="dxa"/>
+            <w:shd w:val="clear" w:color="auto" w:fill="92D050"/>
+          </w:tcPr>
+          <w:p>
+            <w:pPr>
+              <w:rPr>
+                <w:rFonts w:cs="Times New Roman"/>
+                <w:sz w:val="20"/>
+                <w:szCs w:val="20"/>
+                <w:lang w:val="en-GB"/>
+              </w:rPr>
+            </w:pPr>
+            <w:r>
+              <w:rPr>
+                <w:rFonts w:cs="Times New Roman"/>
+                <w:sz w:val="20"/>
+                <w:szCs w:val="20"/>
+                <w:lang w:val="en-GB"/>
+              </w:rPr>
+              <w:t>Scarp</w:t>
+            </w:r>
+          </w:p>
+        </w:tc>
+        <w:tc>
+          <w:tcPr>
+            <w:tcW w:w="1751" w:type="dxa"/>
+            <w:shd w:val="clear" w:color="auto" w:fill="92D050"/>
+          </w:tcPr>
+          <w:p>
+            <w:pPr>
+              <w:rPr>
+                <w:rFonts w:cs="Times New Roman"/>
+                <w:sz w:val="20"/>
+                <w:szCs w:val="20"/>
+                <w:lang w:val="en-GB"/>
+              </w:rPr>
+            </w:pPr>
+            <w:r>
+              <w:rPr>
+                <w:rFonts w:cs="Times New Roman"/>
+                <w:sz w:val="20"/>
+                <w:szCs w:val="20"/>
+                <w:lang w:val="en-GB"/>
+              </w:rPr>
+              <w:t>All Auth.</w:t>
+            </w:r>
+          </w:p>
+        </w:tc>
+        <w:tc>
+          <w:tcPr>
+            <w:tcW w:w="2880" w:type="dxa"/>
+            <w:shd w:val="clear" w:color="auto" w:fill="92D050"/>
+          </w:tcPr>
+          <w:p>
+            <w:pPr>
+              <w:pStyle w:val="ListParagraph"/>
+              <w:numPr>
+                <w:ilvl w:val="0"/>
+                <w:numId w:val="13"/>
+              </w:numPr>
+              <w:rPr>
+                <w:rFonts w:cs="Times New Roman"/>
+                <w:sz w:val="20"/>
+                <w:szCs w:val="20"/>
+                <w:lang w:val="en-GB"/>
+              </w:rPr>
+            </w:pPr>
+            <w:r>
+              <w:rPr>
+                <w:rFonts w:cs="Times New Roman"/>
+                <w:sz w:val="20"/>
+                <w:szCs w:val="20"/>
+                <w:lang w:val="en-GB"/>
+              </w:rPr>
+              <w:t>Creation</w:t>
+            </w:r>
+            <w:r>
+              <w:rPr>
+                <w:rFonts w:cs="Times New Roman"/>
+                <w:sz w:val="20"/>
+                <w:szCs w:val="20"/>
+                <w:lang w:val="en-GB"/>
+              </w:rPr>
+              <w:t xml:space="preserve"> on template</w:t>
+            </w:r>
+          </w:p>
+          <w:p>
+            <w:pPr>
+              <w:pStyle w:val="ListParagraph"/>
+              <w:numPr>
+                <w:ilvl w:val="0"/>
+                <w:numId w:val="13"/>
+              </w:numPr>
+              <w:rPr>
+                <w:rFonts w:cs="Times New Roman"/>
+                <w:sz w:val="20"/>
+                <w:szCs w:val="20"/>
+                <w:lang w:val="en-GB"/>
+              </w:rPr>
+            </w:pPr>
+            <w:r>
+              <w:rPr>
+                <w:rFonts w:cs="Times New Roman"/>
+                <w:sz w:val="20"/>
+                <w:szCs w:val="20"/>
+                <w:lang w:val="en-GB"/>
+              </w:rPr>
+              <w:t xml:space="preserve">Cover Page </w:t>
+            </w:r>
+          </w:p>
+          <w:p>
+            <w:pPr>
+              <w:pStyle w:val="ListParagraph"/>
+              <w:numPr>
+                <w:ilvl w:val="0"/>
+                <w:numId w:val="13"/>
+              </w:numPr>
+              <w:rPr>
+                <w:rFonts w:cs="Times New Roman"/>
+                <w:sz w:val="20"/>
+                <w:szCs w:val="20"/>
+                <w:lang w:val="en-GB"/>
+              </w:rPr>
+            </w:pPr>
+            <w:r>
+              <w:rPr>
+                <w:rFonts w:cs="Times New Roman"/>
+                <w:sz w:val="20"/>
+                <w:szCs w:val="20"/>
+                <w:lang w:val="en-GB"/>
+              </w:rPr>
+              <w:t xml:space="preserve">Insertion of </w:t>
+            </w:r>
+            <w:r>
+              <w:rPr>
+                <w:rFonts w:cs="Times New Roman"/>
+                <w:sz w:val="20"/>
+                <w:szCs w:val="20"/>
+                <w:lang w:val="en-GB"/>
+              </w:rPr>
+              <w:t>Diagrams</w:t>
+            </w:r>
+          </w:p>
+          <w:p>
+            <w:pPr>
+              <w:pStyle w:val="ListParagraph"/>
+              <w:numPr>
+                <w:ilvl w:val="0"/>
+                <w:numId w:val="13"/>
+              </w:numPr>
+              <w:rPr>
+                <w:rFonts w:cs="Times New Roman"/>
+                <w:sz w:val="20"/>
+                <w:szCs w:val="20"/>
+                <w:lang w:val="en-GB"/>
+              </w:rPr>
+            </w:pPr>
+            <w:r>
+              <w:rPr>
+                <w:rFonts w:cs="Times New Roman"/>
+                <w:sz w:val="20"/>
+                <w:szCs w:val="20"/>
+                <w:lang w:val="en-GB"/>
+              </w:rPr>
+              <w:t>Insertion of read-written paragraphs</w:t>
+            </w:r>
+          </w:p>
+          <w:p>
+            <w:pPr>
+              <w:pStyle w:val="ListParagraph"/>
+              <w:numPr>
+                <w:ilvl w:val="0"/>
+                <w:numId w:val="13"/>
+              </w:numPr>
+              <w:rPr>
+                <w:rFonts w:cs="Times New Roman"/>
+                <w:sz w:val="20"/>
+                <w:szCs w:val="20"/>
+                <w:lang w:val="en-GB"/>
+              </w:rPr>
+            </w:pPr>
+            <w:r>
+              <w:rPr>
+                <w:rFonts w:cs="Times New Roman"/>
+                <w:sz w:val="20"/>
+                <w:szCs w:val="20"/>
+                <w:lang w:val="en-GB"/>
+              </w:rPr>
+              <w:t>Sketch writing of missing paragraphs</w:t>
+            </w:r>
+          </w:p>
+        </w:tc>
+        <w:tc>
+          <w:tcPr>
+            <w:tcW w:w="1231" w:type="dxa"/>
+            <w:shd w:val="clear" w:color="auto" w:fill="92D050"/>
+          </w:tcPr>
+          <w:p>
+            <w:pPr>
+              <w:rPr>
+                <w:rFonts w:cs="Times New Roman"/>
+                <w:sz w:val="20"/>
+                <w:szCs w:val="20"/>
+                <w:lang w:val="en-GB"/>
+              </w:rPr>
+            </w:pPr>
+            <w:r>
+              <w:rPr>
+                <w:rFonts w:cs="Times New Roman"/>
+                <w:sz w:val="20"/>
+                <w:szCs w:val="20"/>
+                <w:lang w:val="en-GB"/>
+              </w:rPr>
+              <w:t>W.I.P</w:t>
+            </w:r>
+            <w:r>
+              <w:rPr>
+                <w:rFonts w:cs="Times New Roman"/>
+                <w:sz w:val="20"/>
+                <w:szCs w:val="20"/>
+                <w:lang w:val="en-GB"/>
+              </w:rPr>
+              <w:t>.</w:t>
             </w:r>
           </w:p>
         </w:tc>
@@ -3302,14 +3593,20 @@
           <w:p>
             <w:pPr>
               <w:rPr>
+                <w:rFonts w:cs="Times New Roman"/>
+                <w:sz w:val="20"/>
+                <w:szCs w:val="20"/>
                 <w:lang w:val="en-GB"/>
               </w:rPr>
             </w:pPr>
             <w:r>
               <w:rPr>
+                <w:rFonts w:cs="Times New Roman"/>
+                <w:sz w:val="20"/>
+                <w:szCs w:val="20"/>
                 <w:lang w:val="en-GB"/>
               </w:rPr>
-              <w:t>0.1</w:t>
+              <w:t>1.1.0</w:t>
             </w:r>
           </w:p>
         </w:tc>
@@ -3320,41 +3617,41 @@
           <w:p>
             <w:pPr>
               <w:rPr>
+                <w:rFonts w:cs="Times New Roman"/>
+                <w:sz w:val="20"/>
+                <w:szCs w:val="20"/>
                 <w:lang w:val="en-GB"/>
               </w:rPr>
             </w:pPr>
             <w:r>
               <w:rPr>
+                <w:rFonts w:cs="Times New Roman"/>
+                <w:sz w:val="20"/>
+                <w:szCs w:val="20"/>
                 <w:lang w:val="en-GB"/>
               </w:rPr>
-              <w:t>2020-Jun-</w:t>
-            </w:r>
-            <w:r>
-              <w:rPr>
-                <w:lang w:val="en-GB"/>
-              </w:rPr>
-              <w:t>1</w:t>
-            </w:r>
-            <w:r>
-              <w:rPr>
-                <w:lang w:val="en-GB"/>
-              </w:rPr>
-              <w:t>5</w:t>
+              <w:t>15-05-2022</w:t>
             </w:r>
           </w:p>
         </w:tc>
         <w:tc>
           <w:tcPr>
-            <w:tcW w:w="1134" w:type="dxa"/>
+            <w:tcW w:w="897" w:type="dxa"/>
           </w:tcPr>
           <w:p>
             <w:pPr>
               <w:rPr>
+                <w:rFonts w:cs="Times New Roman"/>
+                <w:sz w:val="20"/>
+                <w:szCs w:val="20"/>
                 <w:lang w:val="en-GB"/>
               </w:rPr>
             </w:pPr>
             <w:r>
               <w:rPr>
+                <w:rFonts w:cs="Times New Roman"/>
+                <w:sz w:val="20"/>
+                <w:szCs w:val="20"/>
                 <w:lang w:val="en-GB"/>
               </w:rPr>
               <w:t>Draft</w:t>
@@ -3363,53 +3660,197 @@
         </w:tc>
         <w:tc>
           <w:tcPr>
-            <w:tcW w:w="1559" w:type="dxa"/>
+            <w:tcW w:w="1751" w:type="dxa"/>
           </w:tcPr>
           <w:p>
             <w:pPr>
               <w:rPr>
+                <w:rFonts w:cs="Times New Roman"/>
+                <w:sz w:val="20"/>
+                <w:szCs w:val="20"/>
                 <w:lang w:val="en-GB"/>
               </w:rPr>
             </w:pPr>
             <w:r>
               <w:rPr>
+                <w:rFonts w:cs="Times New Roman"/>
+                <w:sz w:val="20"/>
+                <w:szCs w:val="20"/>
                 <w:lang w:val="en-GB"/>
               </w:rPr>
-              <w:t>x</w:t>
-            </w:r>
-            <w:r>
-              <w:rPr>
-                <w:lang w:val="en-GB"/>
-              </w:rPr>
-              <w:t>xx</w:t>
+              <w:t>Victor Covalciuc</w:t>
             </w:r>
           </w:p>
         </w:tc>
         <w:tc>
           <w:tcPr>
-            <w:tcW w:w="2693" w:type="dxa"/>
+            <w:tcW w:w="2880" w:type="dxa"/>
           </w:tcPr>
           <w:p>
             <w:pPr>
               <w:rPr>
+                <w:rFonts w:cs="Times New Roman"/>
+                <w:sz w:val="20"/>
+                <w:szCs w:val="20"/>
                 <w:lang w:val="en-GB"/>
               </w:rPr>
             </w:pPr>
-            <w:r>
-              <w:rPr>
-                <w:lang w:val="en-GB"/>
-              </w:rPr>
-              <w:t>Creation</w:t>
-            </w:r>
           </w:p>
         </w:tc>
         <w:tc>
           <w:tcPr>
-            <w:tcW w:w="1418" w:type="dxa"/>
+            <w:tcW w:w="1231" w:type="dxa"/>
           </w:tcPr>
           <w:p>
             <w:pPr>
               <w:rPr>
+                <w:rFonts w:cs="Times New Roman"/>
+                <w:sz w:val="20"/>
+                <w:szCs w:val="20"/>
+                <w:lang w:val="en-GB"/>
+              </w:rPr>
+            </w:pPr>
+            <w:r>
+              <w:rPr>
+                <w:rFonts w:cs="Times New Roman"/>
+                <w:sz w:val="20"/>
+                <w:szCs w:val="20"/>
+                <w:lang w:val="en-GB"/>
+              </w:rPr>
+              <w:t>W.I.P</w:t>
+            </w:r>
+            <w:r>
+              <w:rPr>
+                <w:rFonts w:cs="Times New Roman"/>
+                <w:sz w:val="20"/>
+                <w:szCs w:val="20"/>
+                <w:lang w:val="en-GB"/>
+              </w:rPr>
+              <w:t>.</w:t>
+            </w:r>
+          </w:p>
+        </w:tc>
+      </w:tr>
+      <w:tr>
+        <w:tc>
+          <w:tcPr>
+            <w:tcW w:w="1194" w:type="dxa"/>
+          </w:tcPr>
+          <w:p>
+            <w:pPr>
+              <w:rPr>
+                <w:rFonts w:cs="Times New Roman"/>
+                <w:sz w:val="20"/>
+                <w:szCs w:val="20"/>
+                <w:lang w:val="en-GB"/>
+              </w:rPr>
+            </w:pPr>
+            <w:r>
+              <w:rPr>
+                <w:rFonts w:cs="Times New Roman"/>
+                <w:sz w:val="20"/>
+                <w:szCs w:val="20"/>
+                <w:lang w:val="en-GB"/>
+              </w:rPr>
+              <w:t>2.0.0</w:t>
+            </w:r>
+          </w:p>
+        </w:tc>
+        <w:tc>
+          <w:tcPr>
+            <w:tcW w:w="1495" w:type="dxa"/>
+          </w:tcPr>
+          <w:p>
+            <w:pPr>
+              <w:rPr>
+                <w:rFonts w:cs="Times New Roman"/>
+                <w:sz w:val="20"/>
+                <w:szCs w:val="20"/>
+                <w:lang w:val="en-GB"/>
+              </w:rPr>
+            </w:pPr>
+            <w:r>
+              <w:rPr>
+                <w:rFonts w:cs="Times New Roman"/>
+                <w:sz w:val="20"/>
+                <w:szCs w:val="20"/>
+                <w:lang w:val="en-GB"/>
+              </w:rPr>
+              <w:t>15-05-2022</w:t>
+            </w:r>
+          </w:p>
+        </w:tc>
+        <w:tc>
+          <w:tcPr>
+            <w:tcW w:w="897" w:type="dxa"/>
+          </w:tcPr>
+          <w:p>
+            <w:pPr>
+              <w:rPr>
+                <w:rFonts w:cs="Times New Roman"/>
+                <w:sz w:val="20"/>
+                <w:szCs w:val="20"/>
+                <w:lang w:val="en-GB"/>
+              </w:rPr>
+            </w:pPr>
+            <w:r>
+              <w:rPr>
+                <w:rFonts w:cs="Times New Roman"/>
+                <w:sz w:val="20"/>
+                <w:szCs w:val="20"/>
+                <w:lang w:val="en-GB"/>
+              </w:rPr>
+              <w:t>Final</w:t>
+            </w:r>
+          </w:p>
+        </w:tc>
+        <w:tc>
+          <w:tcPr>
+            <w:tcW w:w="1751" w:type="dxa"/>
+          </w:tcPr>
+          <w:p>
+            <w:pPr>
+              <w:rPr>
+                <w:rFonts w:cs="Times New Roman"/>
+                <w:sz w:val="20"/>
+                <w:szCs w:val="20"/>
+                <w:lang w:val="en-GB"/>
+              </w:rPr>
+            </w:pPr>
+            <w:r>
+              <w:rPr>
+                <w:rFonts w:cs="Times New Roman"/>
+                <w:sz w:val="20"/>
+                <w:szCs w:val="20"/>
+                <w:lang w:val="en-GB"/>
+              </w:rPr>
+              <w:t>Victor Covalciuc</w:t>
+            </w:r>
+          </w:p>
+        </w:tc>
+        <w:tc>
+          <w:tcPr>
+            <w:tcW w:w="2880" w:type="dxa"/>
+          </w:tcPr>
+          <w:p>
+            <w:pPr>
+              <w:rPr>
+                <w:sz w:val="20"/>
+                <w:szCs w:val="20"/>
+                <w:lang w:val="en-GB"/>
+              </w:rPr>
+            </w:pPr>
+          </w:p>
+        </w:tc>
+        <w:tc>
+          <w:tcPr>
+            <w:tcW w:w="1231" w:type="dxa"/>
+          </w:tcPr>
+          <w:p>
+            <w:pPr>
+              <w:rPr>
+                <w:sz w:val="20"/>
+                <w:szCs w:val="20"/>
                 <w:lang w:val="en-GB"/>
               </w:rPr>
             </w:pPr>
@@ -3424,15 +3865,11 @@
           <w:p>
             <w:pPr>
               <w:rPr>
+                <w:sz w:val="20"/>
+                <w:szCs w:val="20"/>
                 <w:lang w:val="en-GB"/>
               </w:rPr>
             </w:pPr>
-            <w:r>
-              <w:rPr>
-                <w:lang w:val="en-GB"/>
-              </w:rPr>
-              <w:t>0.2</w:t>
-            </w:r>
           </w:p>
         </w:tc>
         <w:tc>
@@ -3442,78 +3879,64 @@
           <w:p>
             <w:pPr>
               <w:rPr>
+                <w:sz w:val="20"/>
+                <w:szCs w:val="20"/>
                 <w:lang w:val="en-GB"/>
               </w:rPr>
             </w:pPr>
-            <w:r>
-              <w:rPr>
-                <w:lang w:val="en-GB"/>
-              </w:rPr>
-              <w:t>2020-Sept-01</w:t>
-            </w:r>
           </w:p>
         </w:tc>
         <w:tc>
           <w:tcPr>
-            <w:tcW w:w="1134" w:type="dxa"/>
+            <w:tcW w:w="897" w:type="dxa"/>
           </w:tcPr>
           <w:p>
             <w:pPr>
               <w:rPr>
+                <w:sz w:val="20"/>
+                <w:szCs w:val="20"/>
                 <w:lang w:val="en-GB"/>
               </w:rPr>
             </w:pPr>
-            <w:r>
-              <w:rPr>
-                <w:lang w:val="en-GB"/>
-              </w:rPr>
-              <w:t>Draft</w:t>
-            </w:r>
           </w:p>
         </w:tc>
         <w:tc>
           <w:tcPr>
-            <w:tcW w:w="1559" w:type="dxa"/>
+            <w:tcW w:w="1751" w:type="dxa"/>
           </w:tcPr>
           <w:p>
             <w:pPr>
               <w:rPr>
+                <w:sz w:val="20"/>
+                <w:szCs w:val="20"/>
                 <w:lang w:val="en-GB"/>
               </w:rPr>
             </w:pPr>
-            <w:r>
-              <w:rPr>
-                <w:lang w:val="en-GB"/>
-              </w:rPr>
-              <w:t>xxx</w:t>
-            </w:r>
           </w:p>
         </w:tc>
         <w:tc>
           <w:tcPr>
-            <w:tcW w:w="2693" w:type="dxa"/>
+            <w:tcW w:w="2880" w:type="dxa"/>
           </w:tcPr>
           <w:p>
             <w:pPr>
               <w:rPr>
+                <w:sz w:val="20"/>
+                <w:szCs w:val="20"/>
                 <w:lang w:val="en-GB"/>
               </w:rPr>
             </w:pPr>
-            <w:r>
-              <w:rPr>
-                <w:lang w:val="en-GB"/>
-              </w:rPr>
-              <w:t>Add state machine diagram</w:t>
-            </w:r>
           </w:p>
         </w:tc>
         <w:tc>
           <w:tcPr>
-            <w:tcW w:w="1418" w:type="dxa"/>
+            <w:tcW w:w="1231" w:type="dxa"/>
           </w:tcPr>
           <w:p>
             <w:pPr>
               <w:rPr>
+                <w:sz w:val="20"/>
+                <w:szCs w:val="20"/>
                 <w:lang w:val="en-GB"/>
               </w:rPr>
             </w:pPr>
@@ -3528,6 +3951,8 @@
           <w:p>
             <w:pPr>
               <w:rPr>
+                <w:sz w:val="20"/>
+                <w:szCs w:val="20"/>
                 <w:lang w:val="en-GB"/>
               </w:rPr>
             </w:pPr>
@@ -3540,6 +3965,8 @@
           <w:p>
             <w:pPr>
               <w:rPr>
+                <w:sz w:val="20"/>
+                <w:szCs w:val="20"/>
                 <w:lang w:val="en-GB"/>
               </w:rPr>
             </w:pPr>
@@ -3547,11 +3974,13 @@
         </w:tc>
         <w:tc>
           <w:tcPr>
-            <w:tcW w:w="1134" w:type="dxa"/>
+            <w:tcW w:w="897" w:type="dxa"/>
           </w:tcPr>
           <w:p>
             <w:pPr>
               <w:rPr>
+                <w:sz w:val="20"/>
+                <w:szCs w:val="20"/>
                 <w:lang w:val="en-GB"/>
               </w:rPr>
             </w:pPr>
@@ -3559,11 +3988,13 @@
         </w:tc>
         <w:tc>
           <w:tcPr>
-            <w:tcW w:w="1559" w:type="dxa"/>
+            <w:tcW w:w="1751" w:type="dxa"/>
           </w:tcPr>
           <w:p>
             <w:pPr>
               <w:rPr>
+                <w:sz w:val="20"/>
+                <w:szCs w:val="20"/>
                 <w:lang w:val="en-GB"/>
               </w:rPr>
             </w:pPr>
@@ -3571,11 +4002,13 @@
         </w:tc>
         <w:tc>
           <w:tcPr>
-            <w:tcW w:w="2693" w:type="dxa"/>
+            <w:tcW w:w="2880" w:type="dxa"/>
           </w:tcPr>
           <w:p>
             <w:pPr>
               <w:rPr>
+                <w:sz w:val="20"/>
+                <w:szCs w:val="20"/>
                 <w:lang w:val="en-GB"/>
               </w:rPr>
             </w:pPr>
@@ -3583,85 +4016,13 @@
         </w:tc>
         <w:tc>
           <w:tcPr>
-            <w:tcW w:w="1418" w:type="dxa"/>
+            <w:tcW w:w="1231" w:type="dxa"/>
           </w:tcPr>
           <w:p>
             <w:pPr>
               <w:rPr>
-                <w:lang w:val="en-GB"/>
-              </w:rPr>
-            </w:pPr>
-          </w:p>
-        </w:tc>
-      </w:tr>
-      <w:tr>
-        <w:tc>
-          <w:tcPr>
-            <w:tcW w:w="1194" w:type="dxa"/>
-          </w:tcPr>
-          <w:p>
-            <w:pPr>
-              <w:rPr>
-                <w:lang w:val="en-GB"/>
-              </w:rPr>
-            </w:pPr>
-          </w:p>
-        </w:tc>
-        <w:tc>
-          <w:tcPr>
-            <w:tcW w:w="1495" w:type="dxa"/>
-          </w:tcPr>
-          <w:p>
-            <w:pPr>
-              <w:rPr>
-                <w:lang w:val="en-GB"/>
-              </w:rPr>
-            </w:pPr>
-          </w:p>
-        </w:tc>
-        <w:tc>
-          <w:tcPr>
-            <w:tcW w:w="1134" w:type="dxa"/>
-          </w:tcPr>
-          <w:p>
-            <w:pPr>
-              <w:rPr>
-                <w:lang w:val="en-GB"/>
-              </w:rPr>
-            </w:pPr>
-          </w:p>
-        </w:tc>
-        <w:tc>
-          <w:tcPr>
-            <w:tcW w:w="1559" w:type="dxa"/>
-          </w:tcPr>
-          <w:p>
-            <w:pPr>
-              <w:rPr>
-                <w:lang w:val="en-GB"/>
-              </w:rPr>
-            </w:pPr>
-          </w:p>
-        </w:tc>
-        <w:tc>
-          <w:tcPr>
-            <w:tcW w:w="2693" w:type="dxa"/>
-          </w:tcPr>
-          <w:p>
-            <w:pPr>
-              <w:rPr>
-                <w:lang w:val="en-GB"/>
-              </w:rPr>
-            </w:pPr>
-          </w:p>
-        </w:tc>
-        <w:tc>
-          <w:tcPr>
-            <w:tcW w:w="1418" w:type="dxa"/>
-          </w:tcPr>
-          <w:p>
-            <w:pPr>
-              <w:rPr>
+                <w:sz w:val="20"/>
+                <w:szCs w:val="20"/>
                 <w:lang w:val="en-GB"/>
               </w:rPr>
             </w:pPr>
@@ -3671,9 +4032,14 @@
     </w:tbl>
     <w:p>
       <w:pPr>
-        <w:rPr>
-          <w:lang w:val="en-GB"/>
-        </w:rPr>
+        <w:pStyle w:val="ListParagraph"/>
+        <w:numPr>
+          <w:ilvl w:val="0"/>
+          <w:numId w:val="14"/>
+        </w:numPr>
+        <w:suppressAutoHyphens/>
+        <w:autoSpaceDN w:val="0"/>
+        <w:spacing w:line="249" w:lineRule="auto"/>
       </w:pPr>
       <w:r>
         <w:rPr>
@@ -3687,7 +4053,14 @@
         </w:rPr>
         <w:softHyphen/>
       </w:r>
+      <w:r>
+        <w:t xml:space="preserve"> </w:t>
+      </w:r>
+      <w:r>
+        <w:t>Highlighted in green is the current version on which the document is on.</w:t>
+      </w:r>
     </w:p>
+    <w:p/>
     <w:p>
       <w:pPr>
         <w:pStyle w:val="Heading1"/>
@@ -3707,7 +4080,7 @@
     </w:p>
     <w:tbl>
       <w:tblPr>
-        <w:tblStyle w:val="TableGrid"/>
+        <w:tblStyle w:val="GridTable3-Accent1"/>
         <w:tblW w:w="0" w:type="auto"/>
         <w:tblLook w:val="04A0" w:firstRow="1" w:lastRow="0" w:firstColumn="1" w:lastColumn="0" w:noHBand="0" w:noVBand="1"/>
       </w:tblPr>
@@ -3716,12 +4089,105 @@
         <w:gridCol w:w="7366"/>
       </w:tblGrid>
       <w:tr>
+        <w:trPr>
+          <w:cnfStyle w:val="100000000000" w:firstRow="1" w:lastRow="0" w:firstColumn="0" w:lastColumn="0" w:oddVBand="0" w:evenVBand="0" w:oddHBand="0" w:evenHBand="0" w:firstRowFirstColumn="0" w:firstRowLastColumn="0" w:lastRowFirstColumn="0" w:lastRowLastColumn="0"/>
+        </w:trPr>
         <w:tc>
           <w:tcPr>
+            <w:cnfStyle w:val="001000000100" w:firstRow="0" w:lastRow="0" w:firstColumn="1" w:lastColumn="0" w:oddVBand="0" w:evenVBand="0" w:oddHBand="0" w:evenHBand="0" w:firstRowFirstColumn="1" w:firstRowLastColumn="0" w:lastRowFirstColumn="0" w:lastRowLastColumn="0"/>
             <w:tcW w:w="1696" w:type="dxa"/>
           </w:tcPr>
           <w:p>
             <w:pPr>
+              <w:jc w:val="center"/>
+              <w:rPr>
+                <w:lang w:val="en-GB"/>
+              </w:rPr>
+            </w:pPr>
+            <w:r>
+              <w:rPr>
+                <w:lang w:val="en-GB"/>
+              </w:rPr>
+              <w:t>Term</w:t>
+            </w:r>
+          </w:p>
+        </w:tc>
+        <w:tc>
+          <w:tcPr>
+            <w:tcW w:w="7366" w:type="dxa"/>
+          </w:tcPr>
+          <w:p>
+            <w:pPr>
+              <w:jc w:val="center"/>
+              <w:cnfStyle w:val="100000000000" w:firstRow="1" w:lastRow="0" w:firstColumn="0" w:lastColumn="0" w:oddVBand="0" w:evenVBand="0" w:oddHBand="0" w:evenHBand="0" w:firstRowFirstColumn="0" w:firstRowLastColumn="0" w:lastRowFirstColumn="0" w:lastRowLastColumn="0"/>
+              <w:rPr>
+                <w:lang w:val="en-GB"/>
+              </w:rPr>
+            </w:pPr>
+            <w:r>
+              <w:rPr>
+                <w:lang w:val="en-GB"/>
+              </w:rPr>
+              <w:t>Enlarged Version of said Term</w:t>
+            </w:r>
+          </w:p>
+        </w:tc>
+      </w:tr>
+      <w:tr>
+        <w:trPr>
+          <w:cnfStyle w:val="000000100000" w:firstRow="0" w:lastRow="0" w:firstColumn="0" w:lastColumn="0" w:oddVBand="0" w:evenVBand="0" w:oddHBand="1" w:evenHBand="0" w:firstRowFirstColumn="0" w:firstRowLastColumn="0" w:lastRowFirstColumn="0" w:lastRowLastColumn="0"/>
+        </w:trPr>
+        <w:tc>
+          <w:tcPr>
+            <w:cnfStyle w:val="001000000000" w:firstRow="0" w:lastRow="0" w:firstColumn="1" w:lastColumn="0" w:oddVBand="0" w:evenVBand="0" w:oddHBand="0" w:evenHBand="0" w:firstRowFirstColumn="0" w:firstRowLastColumn="0" w:lastRowFirstColumn="0" w:lastRowLastColumn="0"/>
+            <w:tcW w:w="1696" w:type="dxa"/>
+          </w:tcPr>
+          <w:p>
+            <w:pPr>
+              <w:jc w:val="center"/>
+              <w:rPr>
+                <w:lang w:val="en-GB"/>
+              </w:rPr>
+            </w:pPr>
+            <w:r>
+              <w:rPr>
+                <w:lang w:val="en-GB"/>
+              </w:rPr>
+              <w:t>SDD</w:t>
+            </w:r>
+          </w:p>
+        </w:tc>
+        <w:tc>
+          <w:tcPr>
+            <w:tcW w:w="7366" w:type="dxa"/>
+          </w:tcPr>
+          <w:p>
+            <w:pPr>
+              <w:cnfStyle w:val="000000100000" w:firstRow="0" w:lastRow="0" w:firstColumn="0" w:lastColumn="0" w:oddVBand="0" w:evenVBand="0" w:oddHBand="1" w:evenHBand="0" w:firstRowFirstColumn="0" w:firstRowLastColumn="0" w:lastRowFirstColumn="0" w:lastRowLastColumn="0"/>
+              <w:rPr>
+                <w:rFonts w:asciiTheme="minorHAnsi" w:hAnsiTheme="minorHAnsi" w:cstheme="minorHAnsi"/>
+                <w:lang w:val="en-GB"/>
+              </w:rPr>
+            </w:pPr>
+            <w:r>
+              <w:rPr>
+                <w:rFonts w:asciiTheme="minorHAnsi" w:hAnsiTheme="minorHAnsi" w:cstheme="minorHAnsi"/>
+                <w:lang w:val="en-GB"/>
+              </w:rPr>
+              <w:t>System Design Document</w:t>
+            </w:r>
+          </w:p>
+        </w:tc>
+      </w:tr>
+      <w:tr>
+        <w:tc>
+          <w:tcPr>
+            <w:cnfStyle w:val="001000000000" w:firstRow="0" w:lastRow="0" w:firstColumn="1" w:lastColumn="0" w:oddVBand="0" w:evenVBand="0" w:oddHBand="0" w:evenHBand="0" w:firstRowFirstColumn="0" w:firstRowLastColumn="0" w:lastRowFirstColumn="0" w:lastRowLastColumn="0"/>
+            <w:tcW w:w="1696" w:type="dxa"/>
+          </w:tcPr>
+          <w:p>
+            <w:pPr>
+              <w:jc w:val="center"/>
               <w:rPr>
                 <w:lang w:val="en-GB"/>
               </w:rPr>
@@ -3734,70 +4200,7 @@
           </w:tcPr>
           <w:p>
             <w:pPr>
-              <w:rPr>
-                <w:lang w:val="en-GB"/>
-              </w:rPr>
-            </w:pPr>
-          </w:p>
-        </w:tc>
-      </w:tr>
-      <w:tr>
-        <w:tc>
-          <w:tcPr>
-            <w:tcW w:w="1696" w:type="dxa"/>
-          </w:tcPr>
-          <w:p>
-            <w:pPr>
-              <w:rPr>
-                <w:lang w:val="en-GB"/>
-              </w:rPr>
-            </w:pPr>
-            <w:r>
-              <w:rPr>
-                <w:lang w:val="en-GB"/>
-              </w:rPr>
-              <w:t>SDD</w:t>
-            </w:r>
-          </w:p>
-        </w:tc>
-        <w:tc>
-          <w:tcPr>
-            <w:tcW w:w="7366" w:type="dxa"/>
-          </w:tcPr>
-          <w:p>
-            <w:pPr>
-              <w:rPr>
-                <w:lang w:val="en-GB"/>
-              </w:rPr>
-            </w:pPr>
-            <w:r>
-              <w:rPr>
-                <w:lang w:val="en-GB"/>
-              </w:rPr>
-              <w:t>System Design Document</w:t>
-            </w:r>
-          </w:p>
-        </w:tc>
-      </w:tr>
-      <w:tr>
-        <w:tc>
-          <w:tcPr>
-            <w:tcW w:w="1696" w:type="dxa"/>
-          </w:tcPr>
-          <w:p>
-            <w:pPr>
-              <w:rPr>
-                <w:lang w:val="en-GB"/>
-              </w:rPr>
-            </w:pPr>
-          </w:p>
-        </w:tc>
-        <w:tc>
-          <w:tcPr>
-            <w:tcW w:w="7366" w:type="dxa"/>
-          </w:tcPr>
-          <w:p>
-            <w:pPr>
+              <w:cnfStyle w:val="000000000000" w:firstRow="0" w:lastRow="0" w:firstColumn="0" w:lastColumn="0" w:oddVBand="0" w:evenVBand="0" w:oddHBand="0" w:evenHBand="0" w:firstRowFirstColumn="0" w:firstRowLastColumn="0" w:lastRowFirstColumn="0" w:lastRowLastColumn="0"/>
               <w:rPr>
                 <w:lang w:val="en-GB"/>
               </w:rPr>
@@ -3865,6 +4268,28 @@
         </w:rPr>
         <w:t xml:space="preserve"> </w:t>
       </w:r>
+    </w:p>
+    <w:p>
+      <w:pPr>
+        <w:rPr>
+          <w:lang w:val="en-GB"/>
+        </w:rPr>
+      </w:pPr>
+    </w:p>
+    <w:p>
+      <w:pPr>
+        <w:rPr>
+          <w:lang w:val="en-GB"/>
+        </w:rPr>
+      </w:pPr>
+    </w:p>
+    <w:p>
+      <w:pPr>
+        <w:rPr>
+          <w:szCs w:val="24"/>
+          <w:lang w:val="en-GB"/>
+        </w:rPr>
+      </w:pPr>
     </w:p>
     <w:p>
       <w:pPr>
@@ -5479,7 +5904,7 @@
 <w:numbering xmlns:wpc="http://schemas.microsoft.com/office/word/2010/wordprocessingCanvas" xmlns:cx="http://schemas.microsoft.com/office/drawing/2014/chartex" xmlns:cx1="http://schemas.microsoft.com/office/drawing/2015/9/8/chartex" xmlns:cx2="http://schemas.microsoft.com/office/drawing/2015/10/21/chartex" xmlns:cx3="http://schemas.microsoft.com/office/drawing/2016/5/9/chartex" xmlns:cx4="http://schemas.microsoft.com/office/drawing/2016/5/10/chartex" xmlns:cx5="http://schemas.microsoft.com/office/drawing/2016/5/11/chartex" xmlns:cx6="http://schemas.microsoft.com/office/drawing/2016/5/12/chartex" xmlns:cx7="http://schemas.microsoft.com/office/drawing/2016/5/13/chartex" xmlns:cx8="http://schemas.microsoft.com/office/drawing/2016/5/14/chartex" xmlns:mc="http://schemas.openxmlformats.org/markup-compatibility/2006" xmlns:aink="http://schemas.microsoft.com/office/drawing/2016/ink" xmlns:am3d="http://schemas.microsoft.com/office/drawing/2017/model3d" xmlns:o="urn:schemas-microsoft-com:office:office" xmlns:oel="http://schemas.microsoft.com/office/2019/extlst" xmlns:r="http://schemas.openxmlformats.org/officeDocument/2006/relationships" xmlns:m="http://schemas.openxmlformats.org/officeDocument/2006/math" xmlns:v="urn:schemas-microsoft-com:vml" xmlns:wp14="http://schemas.microsoft.com/office/word/2010/wordprocessingDrawing" xmlns:wp="http://schemas.openxmlformats.org/drawingml/2006/wordprocessingDrawing" xmlns:w10="urn:schemas-microsoft-com:office:word" xmlns:w="http://schemas.openxmlformats.org/wordprocessingml/2006/main" xmlns:w14="http://schemas.microsoft.com/office/word/2010/wordml" xmlns:w15="http://schemas.microsoft.com/office/word/2012/wordml" xmlns:w16cex="http://schemas.microsoft.com/office/word/2018/wordml/cex" xmlns:w16cid="http://schemas.microsoft.com/office/word/2016/wordml/cid" xmlns:w16="http://schemas.microsoft.com/office/word/2018/wordml" xmlns:w16sdtdh="http://schemas.microsoft.com/office/word/2020/wordml/sdtdatahash" xmlns:w16se="http://schemas.microsoft.com/office/word/2015/wordml/symex" xmlns:wpg="http://schemas.microsoft.com/office/word/2010/wordprocessingGroup" xmlns:wpi="http://schemas.microsoft.com/office/word/2010/wordprocessingInk" xmlns:wne="http://schemas.microsoft.com/office/word/2006/wordml" xmlns:wps="http://schemas.microsoft.com/office/word/2010/wordprocessingShape" mc:Ignorable="w14 w15 w16se w16cid w16 w16cex w16sdtdh wp14">
   <w:numPicBullet w:numPicBulletId="0">
     <w:pict>
-      <v:shapetype w14:anchorId="6D13A3A7" id="_x0000_t75" coordsize="21600,21600" o:spt="75" o:preferrelative="t" path="m@4@5l@4@11@9@11@9@5xe" filled="f" stroked="f">
+      <v:shapetype id="_x0000_t75" coordsize="21600,21600" o:spt="75" o:preferrelative="t" path="m@4@5l@4@11@9@11@9@5xe" filled="f" stroked="f">
         <v:stroke joinstyle="miter"/>
         <v:formulas>
           <v:f eqn="if lineDrawn pixelLineWidth 0"/>
@@ -5498,7 +5923,7 @@
         <v:path o:extrusionok="f" gradientshapeok="t" o:connecttype="rect"/>
         <o:lock v:ext="edit" aspectratio="t"/>
       </v:shapetype>
-      <v:shape id="_x0000_i1139" type="#_x0000_t75" style="width:11.55pt;height:11.55pt" o:bullet="t">
+      <v:shape id="_x0000_i1427" type="#_x0000_t75" style="width:11.55pt;height:11.55pt" o:bullet="t">
         <v:imagedata r:id="rId1" o:title="mso7CB5"/>
       </v:shape>
     </w:pict>
@@ -5899,6 +6324,120 @@
     </w:lvl>
   </w:abstractNum>
   <w:abstractNum w:abstractNumId="4" w15:restartNumberingAfterBreak="0">
+    <w:nsid w:val="399B3A45"/>
+    <w:multiLevelType w:val="hybridMultilevel"/>
+    <w:tmpl w:val="662C359E"/>
+    <w:lvl w:ilvl="0" w:tplc="FFFFFFFF">
+      <w:start w:val="1"/>
+      <w:numFmt w:val="bullet"/>
+      <w:lvlText w:val=""/>
+      <w:lvlJc w:val="left"/>
+      <w:pPr>
+        <w:ind w:left="720" w:hanging="360"/>
+      </w:pPr>
+      <w:rPr>
+        <w:rFonts w:ascii="Wingdings" w:hAnsi="Wingdings" w:hint="default"/>
+        <w:color w:val="6E8296"/>
+      </w:rPr>
+    </w:lvl>
+    <w:lvl w:ilvl="1" w:tplc="08090003" w:tentative="1">
+      <w:start w:val="1"/>
+      <w:numFmt w:val="bullet"/>
+      <w:lvlText w:val="o"/>
+      <w:lvlJc w:val="left"/>
+      <w:pPr>
+        <w:ind w:left="1440" w:hanging="360"/>
+      </w:pPr>
+      <w:rPr>
+        <w:rFonts w:ascii="Courier New" w:hAnsi="Courier New" w:cs="Courier New" w:hint="default"/>
+      </w:rPr>
+    </w:lvl>
+    <w:lvl w:ilvl="2" w:tplc="08090005" w:tentative="1">
+      <w:start w:val="1"/>
+      <w:numFmt w:val="bullet"/>
+      <w:lvlText w:val=""/>
+      <w:lvlJc w:val="left"/>
+      <w:pPr>
+        <w:ind w:left="2160" w:hanging="360"/>
+      </w:pPr>
+      <w:rPr>
+        <w:rFonts w:ascii="Wingdings" w:hAnsi="Wingdings" w:hint="default"/>
+      </w:rPr>
+    </w:lvl>
+    <w:lvl w:ilvl="3" w:tplc="08090001" w:tentative="1">
+      <w:start w:val="1"/>
+      <w:numFmt w:val="bullet"/>
+      <w:lvlText w:val=""/>
+      <w:lvlJc w:val="left"/>
+      <w:pPr>
+        <w:ind w:left="2880" w:hanging="360"/>
+      </w:pPr>
+      <w:rPr>
+        <w:rFonts w:ascii="Symbol" w:hAnsi="Symbol" w:hint="default"/>
+      </w:rPr>
+    </w:lvl>
+    <w:lvl w:ilvl="4" w:tplc="08090003" w:tentative="1">
+      <w:start w:val="1"/>
+      <w:numFmt w:val="bullet"/>
+      <w:lvlText w:val="o"/>
+      <w:lvlJc w:val="left"/>
+      <w:pPr>
+        <w:ind w:left="3600" w:hanging="360"/>
+      </w:pPr>
+      <w:rPr>
+        <w:rFonts w:ascii="Courier New" w:hAnsi="Courier New" w:cs="Courier New" w:hint="default"/>
+      </w:rPr>
+    </w:lvl>
+    <w:lvl w:ilvl="5" w:tplc="08090005" w:tentative="1">
+      <w:start w:val="1"/>
+      <w:numFmt w:val="bullet"/>
+      <w:lvlText w:val=""/>
+      <w:lvlJc w:val="left"/>
+      <w:pPr>
+        <w:ind w:left="4320" w:hanging="360"/>
+      </w:pPr>
+      <w:rPr>
+        <w:rFonts w:ascii="Wingdings" w:hAnsi="Wingdings" w:hint="default"/>
+      </w:rPr>
+    </w:lvl>
+    <w:lvl w:ilvl="6" w:tplc="08090001" w:tentative="1">
+      <w:start w:val="1"/>
+      <w:numFmt w:val="bullet"/>
+      <w:lvlText w:val=""/>
+      <w:lvlJc w:val="left"/>
+      <w:pPr>
+        <w:ind w:left="5040" w:hanging="360"/>
+      </w:pPr>
+      <w:rPr>
+        <w:rFonts w:ascii="Symbol" w:hAnsi="Symbol" w:hint="default"/>
+      </w:rPr>
+    </w:lvl>
+    <w:lvl w:ilvl="7" w:tplc="08090003" w:tentative="1">
+      <w:start w:val="1"/>
+      <w:numFmt w:val="bullet"/>
+      <w:lvlText w:val="o"/>
+      <w:lvlJc w:val="left"/>
+      <w:pPr>
+        <w:ind w:left="5760" w:hanging="360"/>
+      </w:pPr>
+      <w:rPr>
+        <w:rFonts w:ascii="Courier New" w:hAnsi="Courier New" w:cs="Courier New" w:hint="default"/>
+      </w:rPr>
+    </w:lvl>
+    <w:lvl w:ilvl="8" w:tplc="08090005" w:tentative="1">
+      <w:start w:val="1"/>
+      <w:numFmt w:val="bullet"/>
+      <w:lvlText w:val=""/>
+      <w:lvlJc w:val="left"/>
+      <w:pPr>
+        <w:ind w:left="6480" w:hanging="360"/>
+      </w:pPr>
+      <w:rPr>
+        <w:rFonts w:ascii="Wingdings" w:hAnsi="Wingdings" w:hint="default"/>
+      </w:rPr>
+    </w:lvl>
+  </w:abstractNum>
+  <w:abstractNum w:abstractNumId="5" w15:restartNumberingAfterBreak="0">
     <w:nsid w:val="3B2948CE"/>
     <w:multiLevelType w:val="multilevel"/>
     <w:tmpl w:val="0409001F"/>
@@ -5984,7 +6523,7 @@
       </w:pPr>
     </w:lvl>
   </w:abstractNum>
-  <w:abstractNum w:abstractNumId="5" w15:restartNumberingAfterBreak="0">
+  <w:abstractNum w:abstractNumId="6" w15:restartNumberingAfterBreak="0">
     <w:nsid w:val="3B612FFF"/>
     <w:multiLevelType w:val="hybridMultilevel"/>
     <w:tmpl w:val="C7324C1C"/>
@@ -6074,7 +6613,7 @@
       </w:pPr>
     </w:lvl>
   </w:abstractNum>
-  <w:abstractNum w:abstractNumId="6" w15:restartNumberingAfterBreak="0">
+  <w:abstractNum w:abstractNumId="7" w15:restartNumberingAfterBreak="0">
     <w:nsid w:val="468F0CDD"/>
     <w:multiLevelType w:val="hybridMultilevel"/>
     <w:tmpl w:val="62027A96"/>
@@ -6090,7 +6629,7 @@
         <w:rFonts w:hint="default"/>
       </w:rPr>
     </w:lvl>
-    <w:lvl w:ilvl="1" w:tplc="04090019" w:tentative="1">
+    <w:lvl w:ilvl="1" w:tplc="04090019">
       <w:start w:val="1"/>
       <w:numFmt w:val="lowerLetter"/>
       <w:lvlText w:val="%2."/>
@@ -6163,7 +6702,120 @@
       </w:pPr>
     </w:lvl>
   </w:abstractNum>
-  <w:abstractNum w:abstractNumId="7" w15:restartNumberingAfterBreak="0">
+  <w:abstractNum w:abstractNumId="8" w15:restartNumberingAfterBreak="0">
+    <w:nsid w:val="490342DF"/>
+    <w:multiLevelType w:val="hybridMultilevel"/>
+    <w:tmpl w:val="B47803A4"/>
+    <w:lvl w:ilvl="0" w:tplc="7DDE208A">
+      <w:start w:val="5"/>
+      <w:numFmt w:val="bullet"/>
+      <w:lvlText w:val=""/>
+      <w:lvlJc w:val="left"/>
+      <w:pPr>
+        <w:ind w:left="720" w:hanging="360"/>
+      </w:pPr>
+      <w:rPr>
+        <w:rFonts w:ascii="Wingdings" w:eastAsia="Calibri" w:hAnsi="Wingdings" w:cs="Times New Roman" w:hint="default"/>
+      </w:rPr>
+    </w:lvl>
+    <w:lvl w:ilvl="1" w:tplc="08090003" w:tentative="1">
+      <w:start w:val="1"/>
+      <w:numFmt w:val="bullet"/>
+      <w:lvlText w:val="o"/>
+      <w:lvlJc w:val="left"/>
+      <w:pPr>
+        <w:ind w:left="1440" w:hanging="360"/>
+      </w:pPr>
+      <w:rPr>
+        <w:rFonts w:ascii="Courier New" w:hAnsi="Courier New" w:cs="Courier New" w:hint="default"/>
+      </w:rPr>
+    </w:lvl>
+    <w:lvl w:ilvl="2" w:tplc="08090005" w:tentative="1">
+      <w:start w:val="1"/>
+      <w:numFmt w:val="bullet"/>
+      <w:lvlText w:val=""/>
+      <w:lvlJc w:val="left"/>
+      <w:pPr>
+        <w:ind w:left="2160" w:hanging="360"/>
+      </w:pPr>
+      <w:rPr>
+        <w:rFonts w:ascii="Wingdings" w:hAnsi="Wingdings" w:hint="default"/>
+      </w:rPr>
+    </w:lvl>
+    <w:lvl w:ilvl="3" w:tplc="08090001" w:tentative="1">
+      <w:start w:val="1"/>
+      <w:numFmt w:val="bullet"/>
+      <w:lvlText w:val=""/>
+      <w:lvlJc w:val="left"/>
+      <w:pPr>
+        <w:ind w:left="2880" w:hanging="360"/>
+      </w:pPr>
+      <w:rPr>
+        <w:rFonts w:ascii="Symbol" w:hAnsi="Symbol" w:hint="default"/>
+      </w:rPr>
+    </w:lvl>
+    <w:lvl w:ilvl="4" w:tplc="08090003" w:tentative="1">
+      <w:start w:val="1"/>
+      <w:numFmt w:val="bullet"/>
+      <w:lvlText w:val="o"/>
+      <w:lvlJc w:val="left"/>
+      <w:pPr>
+        <w:ind w:left="3600" w:hanging="360"/>
+      </w:pPr>
+      <w:rPr>
+        <w:rFonts w:ascii="Courier New" w:hAnsi="Courier New" w:cs="Courier New" w:hint="default"/>
+      </w:rPr>
+    </w:lvl>
+    <w:lvl w:ilvl="5" w:tplc="08090005" w:tentative="1">
+      <w:start w:val="1"/>
+      <w:numFmt w:val="bullet"/>
+      <w:lvlText w:val=""/>
+      <w:lvlJc w:val="left"/>
+      <w:pPr>
+        <w:ind w:left="4320" w:hanging="360"/>
+      </w:pPr>
+      <w:rPr>
+        <w:rFonts w:ascii="Wingdings" w:hAnsi="Wingdings" w:hint="default"/>
+      </w:rPr>
+    </w:lvl>
+    <w:lvl w:ilvl="6" w:tplc="08090001" w:tentative="1">
+      <w:start w:val="1"/>
+      <w:numFmt w:val="bullet"/>
+      <w:lvlText w:val=""/>
+      <w:lvlJc w:val="left"/>
+      <w:pPr>
+        <w:ind w:left="5040" w:hanging="360"/>
+      </w:pPr>
+      <w:rPr>
+        <w:rFonts w:ascii="Symbol" w:hAnsi="Symbol" w:hint="default"/>
+      </w:rPr>
+    </w:lvl>
+    <w:lvl w:ilvl="7" w:tplc="08090003" w:tentative="1">
+      <w:start w:val="1"/>
+      <w:numFmt w:val="bullet"/>
+      <w:lvlText w:val="o"/>
+      <w:lvlJc w:val="left"/>
+      <w:pPr>
+        <w:ind w:left="5760" w:hanging="360"/>
+      </w:pPr>
+      <w:rPr>
+        <w:rFonts w:ascii="Courier New" w:hAnsi="Courier New" w:cs="Courier New" w:hint="default"/>
+      </w:rPr>
+    </w:lvl>
+    <w:lvl w:ilvl="8" w:tplc="08090005" w:tentative="1">
+      <w:start w:val="1"/>
+      <w:numFmt w:val="bullet"/>
+      <w:lvlText w:val=""/>
+      <w:lvlJc w:val="left"/>
+      <w:pPr>
+        <w:ind w:left="6480" w:hanging="360"/>
+      </w:pPr>
+      <w:rPr>
+        <w:rFonts w:ascii="Wingdings" w:hAnsi="Wingdings" w:hint="default"/>
+      </w:rPr>
+    </w:lvl>
+  </w:abstractNum>
+  <w:abstractNum w:abstractNumId="9" w15:restartNumberingAfterBreak="0">
     <w:nsid w:val="4C034ADC"/>
     <w:multiLevelType w:val="multilevel"/>
     <w:tmpl w:val="0409001F"/>
@@ -6249,7 +6901,7 @@
       </w:pPr>
     </w:lvl>
   </w:abstractNum>
-  <w:abstractNum w:abstractNumId="8" w15:restartNumberingAfterBreak="0">
+  <w:abstractNum w:abstractNumId="10" w15:restartNumberingAfterBreak="0">
     <w:nsid w:val="6ABE48C6"/>
     <w:multiLevelType w:val="hybridMultilevel"/>
     <w:tmpl w:val="38964296"/>
@@ -6365,7 +7017,7 @@
       </w:rPr>
     </w:lvl>
   </w:abstractNum>
-  <w:abstractNum w:abstractNumId="9" w15:restartNumberingAfterBreak="0">
+  <w:abstractNum w:abstractNumId="11" w15:restartNumberingAfterBreak="0">
     <w:nsid w:val="6B863EF5"/>
     <w:multiLevelType w:val="hybridMultilevel"/>
     <w:tmpl w:val="FAB8FE68"/>
@@ -6478,7 +7130,7 @@
       </w:rPr>
     </w:lvl>
   </w:abstractNum>
-  <w:abstractNum w:abstractNumId="10" w15:restartNumberingAfterBreak="0">
+  <w:abstractNum w:abstractNumId="12" w15:restartNumberingAfterBreak="0">
     <w:nsid w:val="78762509"/>
     <w:multiLevelType w:val="multilevel"/>
     <w:tmpl w:val="0409001F"/>
@@ -6564,7 +7216,7 @@
       </w:pPr>
     </w:lvl>
   </w:abstractNum>
-  <w:abstractNum w:abstractNumId="11" w15:restartNumberingAfterBreak="0">
+  <w:abstractNum w:abstractNumId="13" w15:restartNumberingAfterBreak="0">
     <w:nsid w:val="79601D9E"/>
     <w:multiLevelType w:val="multilevel"/>
     <w:tmpl w:val="0409001F"/>
@@ -6650,7 +7302,7 @@
       </w:pPr>
     </w:lvl>
   </w:abstractNum>
-  <w:abstractNum w:abstractNumId="12" w15:restartNumberingAfterBreak="0">
+  <w:abstractNum w:abstractNumId="14" w15:restartNumberingAfterBreak="0">
     <w:nsid w:val="798C3D5B"/>
     <w:multiLevelType w:val="hybridMultilevel"/>
     <w:tmpl w:val="F9328B4E"/>
@@ -6763,7 +7415,7 @@
       </w:rPr>
     </w:lvl>
   </w:abstractNum>
-  <w:abstractNum w:abstractNumId="13" w15:restartNumberingAfterBreak="0">
+  <w:abstractNum w:abstractNumId="15" w15:restartNumberingAfterBreak="0">
     <w:nsid w:val="7EFC4F6D"/>
     <w:multiLevelType w:val="hybridMultilevel"/>
     <w:tmpl w:val="97B209DC"/>
@@ -6880,36 +7532,42 @@
     <w:abstractNumId w:val="2"/>
   </w:num>
   <w:num w:numId="2" w16cid:durableId="1927494939">
-    <w:abstractNumId w:val="12"/>
+    <w:abstractNumId w:val="14"/>
   </w:num>
   <w:num w:numId="3" w16cid:durableId="212928045">
-    <w:abstractNumId w:val="6"/>
+    <w:abstractNumId w:val="7"/>
   </w:num>
   <w:num w:numId="4" w16cid:durableId="1600404097">
-    <w:abstractNumId w:val="13"/>
+    <w:abstractNumId w:val="15"/>
   </w:num>
   <w:num w:numId="5" w16cid:durableId="1636326351">
-    <w:abstractNumId w:val="9"/>
+    <w:abstractNumId w:val="11"/>
   </w:num>
   <w:num w:numId="6" w16cid:durableId="1824813133">
     <w:abstractNumId w:val="0"/>
   </w:num>
   <w:num w:numId="7" w16cid:durableId="1689746702">
+    <w:abstractNumId w:val="6"/>
+  </w:num>
+  <w:num w:numId="8" w16cid:durableId="1692491054">
+    <w:abstractNumId w:val="12"/>
+  </w:num>
+  <w:num w:numId="9" w16cid:durableId="254554418">
+    <w:abstractNumId w:val="13"/>
+  </w:num>
+  <w:num w:numId="10" w16cid:durableId="2098861511">
     <w:abstractNumId w:val="5"/>
   </w:num>
-  <w:num w:numId="8" w16cid:durableId="1692491054">
+  <w:num w:numId="11" w16cid:durableId="418596215">
+    <w:abstractNumId w:val="9"/>
+  </w:num>
+  <w:num w:numId="12" w16cid:durableId="429858339">
     <w:abstractNumId w:val="10"/>
   </w:num>
-  <w:num w:numId="9" w16cid:durableId="254554418">
-    <w:abstractNumId w:val="11"/>
-  </w:num>
-  <w:num w:numId="10" w16cid:durableId="2098861511">
+  <w:num w:numId="13" w16cid:durableId="1438912500">
     <w:abstractNumId w:val="4"/>
   </w:num>
-  <w:num w:numId="11" w16cid:durableId="418596215">
-    <w:abstractNumId w:val="7"/>
-  </w:num>
-  <w:num w:numId="12" w16cid:durableId="429858339">
+  <w:num w:numId="14" w16cid:durableId="721447446">
     <w:abstractNumId w:val="8"/>
   </w:num>
   <w:numIdMacAtCleanup w:val="6"/>
@@ -6961,6 +7619,7 @@
     <w:lsdException w:name="Emphasis" w:uiPriority="20" w:qFormat="1"/>
     <w:lsdException w:name="HTML Definition" w:semiHidden="1" w:unhideWhenUsed="1"/>
     <w:lsdException w:name="HTML Keyboard" w:semiHidden="1" w:unhideWhenUsed="1"/>
+    <w:lsdException w:name="Normal Table" w:semiHidden="1" w:unhideWhenUsed="1"/>
     <w:lsdException w:name="annotation subject" w:semiHidden="1" w:unhideWhenUsed="1"/>
     <w:lsdException w:name="No List" w:semiHidden="1" w:unhideWhenUsed="1"/>
     <w:lsdException w:name="Outline List 1" w:semiHidden="1" w:unhideWhenUsed="1"/>
@@ -7003,8 +7662,11 @@
     <w:lsdException w:name="Table Contemporary" w:semiHidden="1" w:unhideWhenUsed="1"/>
     <w:lsdException w:name="Table Elegant" w:semiHidden="1" w:unhideWhenUsed="1"/>
     <w:lsdException w:name="Table Professional" w:semiHidden="1" w:unhideWhenUsed="1"/>
+    <w:lsdException w:name="Table Subtle 1" w:semiHidden="1" w:unhideWhenUsed="1"/>
     <w:lsdException w:name="Table Subtle 2" w:semiHidden="1" w:unhideWhenUsed="1"/>
     <w:lsdException w:name="Table Web 1" w:semiHidden="1" w:unhideWhenUsed="1"/>
+    <w:lsdException w:name="Table Web 2" w:semiHidden="1" w:unhideWhenUsed="1"/>
+    <w:lsdException w:name="Table Web 3" w:semiHidden="1" w:unhideWhenUsed="1"/>
     <w:lsdException w:name="Balloon Text" w:semiHidden="1" w:unhideWhenUsed="1"/>
     <w:lsdException w:name="Table Grid" w:uiPriority="59"/>
     <w:lsdException w:name="Table Theme" w:semiHidden="1" w:unhideWhenUsed="1"/>
@@ -7231,16 +7893,23 @@
   </w:latentStyles>
   <w:style w:type="paragraph" w:default="1" w:styleId="Normal">
     <w:name w:val="Normal"/>
+    <w:aliases w:val="Normal - text"/>
     <w:qFormat/>
+    <w:rsid w:val="008713B0"/>
+    <w:rPr>
+      <w:rFonts w:ascii="Times New Roman" w:hAnsi="Times New Roman"/>
+      <w:sz w:val="24"/>
+    </w:rPr>
   </w:style>
   <w:style w:type="paragraph" w:styleId="Heading1">
     <w:name w:val="heading 1"/>
+    <w:aliases w:val="Heading 1 - Titles"/>
     <w:basedOn w:val="Normal"/>
     <w:next w:val="Normal"/>
     <w:link w:val="Heading1Char"/>
     <w:uiPriority w:val="9"/>
     <w:qFormat/>
-    <w:rsid w:val="000447BE"/>
+    <w:rsid w:val="00A86EDA"/>
     <w:pPr>
       <w:keepNext/>
       <w:keepLines/>
@@ -7249,20 +7918,22 @@
     </w:pPr>
     <w:rPr>
       <w:rFonts w:asciiTheme="majorHAnsi" w:eastAsiaTheme="majorEastAsia" w:hAnsiTheme="majorHAnsi" w:cstheme="majorBidi"/>
-      <w:color w:val="365F91" w:themeColor="accent1" w:themeShade="BF"/>
-      <w:sz w:val="32"/>
+      <w:b/>
+      <w:color w:val="002060"/>
+      <w:sz w:val="36"/>
       <w:szCs w:val="32"/>
       <w:lang w:val="en-GB"/>
     </w:rPr>
   </w:style>
   <w:style w:type="paragraph" w:styleId="Heading2">
     <w:name w:val="heading 2"/>
+    <w:aliases w:val="Heading 2 - Subtitle"/>
     <w:basedOn w:val="Normal"/>
     <w:next w:val="Normal"/>
     <w:link w:val="Heading2Char"/>
     <w:uiPriority w:val="9"/>
     <w:qFormat/>
-    <w:rsid w:val="004A71BA"/>
+    <w:rsid w:val="008713B0"/>
     <w:pPr>
       <w:keepNext/>
       <w:keepLines/>
@@ -7271,8 +7942,8 @@
     </w:pPr>
     <w:rPr>
       <w:rFonts w:asciiTheme="majorHAnsi" w:eastAsiaTheme="majorEastAsia" w:hAnsiTheme="majorHAnsi" w:cstheme="majorBidi"/>
-      <w:color w:val="365F91" w:themeColor="accent1" w:themeShade="BF"/>
-      <w:sz w:val="26"/>
+      <w:color w:val="0070C0"/>
+      <w:sz w:val="28"/>
       <w:szCs w:val="26"/>
     </w:rPr>
   </w:style>
@@ -7294,7 +7965,6 @@
     <w:rPr>
       <w:rFonts w:asciiTheme="majorHAnsi" w:eastAsiaTheme="majorEastAsia" w:hAnsiTheme="majorHAnsi" w:cstheme="majorBidi"/>
       <w:color w:val="243F60" w:themeColor="accent1" w:themeShade="7F"/>
-      <w:sz w:val="24"/>
       <w:szCs w:val="24"/>
       <w:lang w:val="en-GB"/>
     </w:rPr>
@@ -7465,7 +8135,6 @@
       <w:b/>
       <w:spacing w:val="-10"/>
       <w:kern w:val="1"/>
-      <w:sz w:val="24"/>
       <w:lang w:val="en-US"/>
     </w:rPr>
   </w:style>
@@ -7478,8 +8147,7 @@
       <w:spacing w:before="100" w:beforeAutospacing="1" w:after="100" w:afterAutospacing="1" w:line="240" w:lineRule="auto"/>
     </w:pPr>
     <w:rPr>
-      <w:rFonts w:ascii="Times New Roman" w:eastAsia="Times New Roman" w:hAnsi="Times New Roman" w:cs="Times New Roman"/>
-      <w:sz w:val="24"/>
+      <w:rFonts w:eastAsia="Times New Roman" w:cs="Times New Roman"/>
       <w:szCs w:val="24"/>
       <w:lang w:val="en-US"/>
     </w:rPr>
@@ -7609,14 +8277,16 @@
   </w:style>
   <w:style w:type="character" w:customStyle="1" w:styleId="Heading1Char">
     <w:name w:val="Heading 1 Char"/>
+    <w:aliases w:val="Heading 1 - Titles Char"/>
     <w:basedOn w:val="DefaultParagraphFont"/>
     <w:link w:val="Heading1"/>
     <w:uiPriority w:val="9"/>
-    <w:rsid w:val="000447BE"/>
+    <w:rsid w:val="00A86EDA"/>
     <w:rPr>
       <w:rFonts w:asciiTheme="majorHAnsi" w:eastAsiaTheme="majorEastAsia" w:hAnsiTheme="majorHAnsi" w:cstheme="majorBidi"/>
-      <w:color w:val="365F91" w:themeColor="accent1" w:themeShade="BF"/>
-      <w:sz w:val="32"/>
+      <w:b/>
+      <w:color w:val="002060"/>
+      <w:sz w:val="36"/>
       <w:szCs w:val="32"/>
       <w:lang w:val="en-GB"/>
     </w:rPr>
@@ -7691,14 +8361,15 @@
   </w:style>
   <w:style w:type="character" w:customStyle="1" w:styleId="Heading2Char">
     <w:name w:val="Heading 2 Char"/>
+    <w:aliases w:val="Heading 2 - Subtitle Char"/>
     <w:basedOn w:val="DefaultParagraphFont"/>
     <w:link w:val="Heading2"/>
     <w:uiPriority w:val="9"/>
-    <w:rsid w:val="004A71BA"/>
+    <w:rsid w:val="008713B0"/>
     <w:rPr>
       <w:rFonts w:asciiTheme="majorHAnsi" w:eastAsiaTheme="majorEastAsia" w:hAnsiTheme="majorHAnsi" w:cstheme="majorBidi"/>
-      <w:color w:val="365F91" w:themeColor="accent1" w:themeShade="BF"/>
-      <w:sz w:val="26"/>
+      <w:color w:val="0070C0"/>
+      <w:sz w:val="28"/>
       <w:szCs w:val="26"/>
     </w:rPr>
   </w:style>
@@ -7967,6 +8638,398 @@
       <w:sz w:val="20"/>
       <w:szCs w:val="20"/>
     </w:rPr>
+  </w:style>
+  <w:style w:type="table" w:styleId="PlainTable5">
+    <w:name w:val="Plain Table 5"/>
+    <w:basedOn w:val="TableNormal"/>
+    <w:uiPriority w:val="45"/>
+    <w:rsid w:val="00E92D36"/>
+    <w:pPr>
+      <w:spacing w:after="0" w:line="240" w:lineRule="auto"/>
+    </w:pPr>
+    <w:tblPr>
+      <w:tblStyleRowBandSize w:val="1"/>
+      <w:tblStyleColBandSize w:val="1"/>
+    </w:tblPr>
+    <w:tblStylePr w:type="firstRow">
+      <w:rPr>
+        <w:rFonts w:asciiTheme="majorHAnsi" w:eastAsiaTheme="majorEastAsia" w:hAnsiTheme="majorHAnsi" w:cstheme="majorBidi"/>
+        <w:i/>
+        <w:iCs/>
+        <w:sz w:val="26"/>
+      </w:rPr>
+      <w:tblPr/>
+      <w:tcPr>
+        <w:tcBorders>
+          <w:bottom w:val="single" w:sz="4" w:space="0" w:color="7F7F7F" w:themeColor="text1" w:themeTint="80"/>
+        </w:tcBorders>
+        <w:shd w:val="clear" w:color="auto" w:fill="FFFFFF" w:themeFill="background1"/>
+      </w:tcPr>
+    </w:tblStylePr>
+    <w:tblStylePr w:type="lastRow">
+      <w:rPr>
+        <w:rFonts w:asciiTheme="majorHAnsi" w:eastAsiaTheme="majorEastAsia" w:hAnsiTheme="majorHAnsi" w:cstheme="majorBidi"/>
+        <w:i/>
+        <w:iCs/>
+        <w:sz w:val="26"/>
+      </w:rPr>
+      <w:tblPr/>
+      <w:tcPr>
+        <w:tcBorders>
+          <w:top w:val="single" w:sz="4" w:space="0" w:color="7F7F7F" w:themeColor="text1" w:themeTint="80"/>
+        </w:tcBorders>
+        <w:shd w:val="clear" w:color="auto" w:fill="FFFFFF" w:themeFill="background1"/>
+      </w:tcPr>
+    </w:tblStylePr>
+    <w:tblStylePr w:type="firstCol">
+      <w:pPr>
+        <w:jc w:val="right"/>
+      </w:pPr>
+      <w:rPr>
+        <w:rFonts w:asciiTheme="majorHAnsi" w:eastAsiaTheme="majorEastAsia" w:hAnsiTheme="majorHAnsi" w:cstheme="majorBidi"/>
+        <w:i/>
+        <w:iCs/>
+        <w:sz w:val="26"/>
+      </w:rPr>
+      <w:tblPr/>
+      <w:tcPr>
+        <w:tcBorders>
+          <w:right w:val="single" w:sz="4" w:space="0" w:color="7F7F7F" w:themeColor="text1" w:themeTint="80"/>
+        </w:tcBorders>
+        <w:shd w:val="clear" w:color="auto" w:fill="FFFFFF" w:themeFill="background1"/>
+      </w:tcPr>
+    </w:tblStylePr>
+    <w:tblStylePr w:type="lastCol">
+      <w:rPr>
+        <w:rFonts w:asciiTheme="majorHAnsi" w:eastAsiaTheme="majorEastAsia" w:hAnsiTheme="majorHAnsi" w:cstheme="majorBidi"/>
+        <w:i/>
+        <w:iCs/>
+        <w:sz w:val="26"/>
+      </w:rPr>
+      <w:tblPr/>
+      <w:tcPr>
+        <w:tcBorders>
+          <w:left w:val="single" w:sz="4" w:space="0" w:color="7F7F7F" w:themeColor="text1" w:themeTint="80"/>
+        </w:tcBorders>
+        <w:shd w:val="clear" w:color="auto" w:fill="FFFFFF" w:themeFill="background1"/>
+      </w:tcPr>
+    </w:tblStylePr>
+    <w:tblStylePr w:type="band1Vert">
+      <w:tblPr/>
+      <w:tcPr>
+        <w:shd w:val="clear" w:color="auto" w:fill="F2F2F2" w:themeFill="background1" w:themeFillShade="F2"/>
+      </w:tcPr>
+    </w:tblStylePr>
+    <w:tblStylePr w:type="band1Horz">
+      <w:tblPr/>
+      <w:tcPr>
+        <w:shd w:val="clear" w:color="auto" w:fill="F2F2F2" w:themeFill="background1" w:themeFillShade="F2"/>
+      </w:tcPr>
+    </w:tblStylePr>
+    <w:tblStylePr w:type="neCell">
+      <w:tblPr/>
+      <w:tcPr>
+        <w:tcBorders>
+          <w:left w:val="nil"/>
+        </w:tcBorders>
+      </w:tcPr>
+    </w:tblStylePr>
+    <w:tblStylePr w:type="nwCell">
+      <w:tblPr/>
+      <w:tcPr>
+        <w:tcBorders>
+          <w:right w:val="nil"/>
+        </w:tcBorders>
+      </w:tcPr>
+    </w:tblStylePr>
+    <w:tblStylePr w:type="seCell">
+      <w:tblPr/>
+      <w:tcPr>
+        <w:tcBorders>
+          <w:left w:val="nil"/>
+        </w:tcBorders>
+      </w:tcPr>
+    </w:tblStylePr>
+    <w:tblStylePr w:type="swCell">
+      <w:tblPr/>
+      <w:tcPr>
+        <w:tcBorders>
+          <w:right w:val="nil"/>
+        </w:tcBorders>
+      </w:tcPr>
+    </w:tblStylePr>
+  </w:style>
+  <w:style w:type="table" w:styleId="GridTable3-Accent5">
+    <w:name w:val="Grid Table 3 Accent 5"/>
+    <w:basedOn w:val="TableNormal"/>
+    <w:uiPriority w:val="48"/>
+    <w:rsid w:val="00E92D36"/>
+    <w:pPr>
+      <w:spacing w:after="0" w:line="240" w:lineRule="auto"/>
+    </w:pPr>
+    <w:tblPr>
+      <w:tblStyleRowBandSize w:val="1"/>
+      <w:tblStyleColBandSize w:val="1"/>
+      <w:tblBorders>
+        <w:top w:val="single" w:sz="4" w:space="0" w:color="92CDDC" w:themeColor="accent5" w:themeTint="99"/>
+        <w:left w:val="single" w:sz="4" w:space="0" w:color="92CDDC" w:themeColor="accent5" w:themeTint="99"/>
+        <w:bottom w:val="single" w:sz="4" w:space="0" w:color="92CDDC" w:themeColor="accent5" w:themeTint="99"/>
+        <w:right w:val="single" w:sz="4" w:space="0" w:color="92CDDC" w:themeColor="accent5" w:themeTint="99"/>
+        <w:insideH w:val="single" w:sz="4" w:space="0" w:color="92CDDC" w:themeColor="accent5" w:themeTint="99"/>
+        <w:insideV w:val="single" w:sz="4" w:space="0" w:color="92CDDC" w:themeColor="accent5" w:themeTint="99"/>
+      </w:tblBorders>
+    </w:tblPr>
+    <w:tblStylePr w:type="firstRow">
+      <w:rPr>
+        <w:b/>
+        <w:bCs/>
+      </w:rPr>
+      <w:tblPr/>
+      <w:tcPr>
+        <w:tcBorders>
+          <w:top w:val="nil"/>
+          <w:left w:val="nil"/>
+          <w:right w:val="nil"/>
+          <w:insideH w:val="nil"/>
+          <w:insideV w:val="nil"/>
+        </w:tcBorders>
+        <w:shd w:val="clear" w:color="auto" w:fill="FFFFFF" w:themeFill="background1"/>
+      </w:tcPr>
+    </w:tblStylePr>
+    <w:tblStylePr w:type="lastRow">
+      <w:rPr>
+        <w:b/>
+        <w:bCs/>
+      </w:rPr>
+      <w:tblPr/>
+      <w:tcPr>
+        <w:tcBorders>
+          <w:left w:val="nil"/>
+          <w:bottom w:val="nil"/>
+          <w:right w:val="nil"/>
+          <w:insideH w:val="nil"/>
+          <w:insideV w:val="nil"/>
+        </w:tcBorders>
+        <w:shd w:val="clear" w:color="auto" w:fill="FFFFFF" w:themeFill="background1"/>
+      </w:tcPr>
+    </w:tblStylePr>
+    <w:tblStylePr w:type="firstCol">
+      <w:pPr>
+        <w:jc w:val="right"/>
+      </w:pPr>
+      <w:rPr>
+        <w:i/>
+        <w:iCs/>
+      </w:rPr>
+      <w:tblPr/>
+      <w:tcPr>
+        <w:tcBorders>
+          <w:top w:val="nil"/>
+          <w:left w:val="nil"/>
+          <w:bottom w:val="nil"/>
+          <w:insideH w:val="nil"/>
+          <w:insideV w:val="nil"/>
+        </w:tcBorders>
+        <w:shd w:val="clear" w:color="auto" w:fill="FFFFFF" w:themeFill="background1"/>
+      </w:tcPr>
+    </w:tblStylePr>
+    <w:tblStylePr w:type="lastCol">
+      <w:rPr>
+        <w:i/>
+        <w:iCs/>
+      </w:rPr>
+      <w:tblPr/>
+      <w:tcPr>
+        <w:tcBorders>
+          <w:top w:val="nil"/>
+          <w:bottom w:val="nil"/>
+          <w:right w:val="nil"/>
+          <w:insideH w:val="nil"/>
+          <w:insideV w:val="nil"/>
+        </w:tcBorders>
+        <w:shd w:val="clear" w:color="auto" w:fill="FFFFFF" w:themeFill="background1"/>
+      </w:tcPr>
+    </w:tblStylePr>
+    <w:tblStylePr w:type="band1Vert">
+      <w:tblPr/>
+      <w:tcPr>
+        <w:shd w:val="clear" w:color="auto" w:fill="DAEEF3" w:themeFill="accent5" w:themeFillTint="33"/>
+      </w:tcPr>
+    </w:tblStylePr>
+    <w:tblStylePr w:type="band1Horz">
+      <w:tblPr/>
+      <w:tcPr>
+        <w:shd w:val="clear" w:color="auto" w:fill="DAEEF3" w:themeFill="accent5" w:themeFillTint="33"/>
+      </w:tcPr>
+    </w:tblStylePr>
+    <w:tblStylePr w:type="neCell">
+      <w:tblPr/>
+      <w:tcPr>
+        <w:tcBorders>
+          <w:bottom w:val="single" w:sz="4" w:space="0" w:color="92CDDC" w:themeColor="accent5" w:themeTint="99"/>
+        </w:tcBorders>
+      </w:tcPr>
+    </w:tblStylePr>
+    <w:tblStylePr w:type="nwCell">
+      <w:tblPr/>
+      <w:tcPr>
+        <w:tcBorders>
+          <w:bottom w:val="single" w:sz="4" w:space="0" w:color="92CDDC" w:themeColor="accent5" w:themeTint="99"/>
+        </w:tcBorders>
+      </w:tcPr>
+    </w:tblStylePr>
+    <w:tblStylePr w:type="seCell">
+      <w:tblPr/>
+      <w:tcPr>
+        <w:tcBorders>
+          <w:top w:val="single" w:sz="4" w:space="0" w:color="92CDDC" w:themeColor="accent5" w:themeTint="99"/>
+        </w:tcBorders>
+      </w:tcPr>
+    </w:tblStylePr>
+    <w:tblStylePr w:type="swCell">
+      <w:tblPr/>
+      <w:tcPr>
+        <w:tcBorders>
+          <w:top w:val="single" w:sz="4" w:space="0" w:color="92CDDC" w:themeColor="accent5" w:themeTint="99"/>
+        </w:tcBorders>
+      </w:tcPr>
+    </w:tblStylePr>
+  </w:style>
+  <w:style w:type="table" w:styleId="GridTable3-Accent1">
+    <w:name w:val="Grid Table 3 Accent 1"/>
+    <w:basedOn w:val="TableNormal"/>
+    <w:uiPriority w:val="48"/>
+    <w:rsid w:val="00E92D36"/>
+    <w:pPr>
+      <w:spacing w:after="0" w:line="240" w:lineRule="auto"/>
+    </w:pPr>
+    <w:tblPr>
+      <w:tblStyleRowBandSize w:val="1"/>
+      <w:tblStyleColBandSize w:val="1"/>
+      <w:tblBorders>
+        <w:top w:val="single" w:sz="4" w:space="0" w:color="95B3D7" w:themeColor="accent1" w:themeTint="99"/>
+        <w:left w:val="single" w:sz="4" w:space="0" w:color="95B3D7" w:themeColor="accent1" w:themeTint="99"/>
+        <w:bottom w:val="single" w:sz="4" w:space="0" w:color="95B3D7" w:themeColor="accent1" w:themeTint="99"/>
+        <w:right w:val="single" w:sz="4" w:space="0" w:color="95B3D7" w:themeColor="accent1" w:themeTint="99"/>
+        <w:insideH w:val="single" w:sz="4" w:space="0" w:color="95B3D7" w:themeColor="accent1" w:themeTint="99"/>
+        <w:insideV w:val="single" w:sz="4" w:space="0" w:color="95B3D7" w:themeColor="accent1" w:themeTint="99"/>
+      </w:tblBorders>
+    </w:tblPr>
+    <w:tblStylePr w:type="firstRow">
+      <w:rPr>
+        <w:b/>
+        <w:bCs/>
+      </w:rPr>
+      <w:tblPr/>
+      <w:tcPr>
+        <w:tcBorders>
+          <w:top w:val="nil"/>
+          <w:left w:val="nil"/>
+          <w:right w:val="nil"/>
+          <w:insideH w:val="nil"/>
+          <w:insideV w:val="nil"/>
+        </w:tcBorders>
+        <w:shd w:val="clear" w:color="auto" w:fill="FFFFFF" w:themeFill="background1"/>
+      </w:tcPr>
+    </w:tblStylePr>
+    <w:tblStylePr w:type="lastRow">
+      <w:rPr>
+        <w:b/>
+        <w:bCs/>
+      </w:rPr>
+      <w:tblPr/>
+      <w:tcPr>
+        <w:tcBorders>
+          <w:left w:val="nil"/>
+          <w:bottom w:val="nil"/>
+          <w:right w:val="nil"/>
+          <w:insideH w:val="nil"/>
+          <w:insideV w:val="nil"/>
+        </w:tcBorders>
+        <w:shd w:val="clear" w:color="auto" w:fill="FFFFFF" w:themeFill="background1"/>
+      </w:tcPr>
+    </w:tblStylePr>
+    <w:tblStylePr w:type="firstCol">
+      <w:pPr>
+        <w:jc w:val="right"/>
+      </w:pPr>
+      <w:rPr>
+        <w:i/>
+        <w:iCs/>
+      </w:rPr>
+      <w:tblPr/>
+      <w:tcPr>
+        <w:tcBorders>
+          <w:top w:val="nil"/>
+          <w:left w:val="nil"/>
+          <w:bottom w:val="nil"/>
+          <w:insideH w:val="nil"/>
+          <w:insideV w:val="nil"/>
+        </w:tcBorders>
+        <w:shd w:val="clear" w:color="auto" w:fill="FFFFFF" w:themeFill="background1"/>
+      </w:tcPr>
+    </w:tblStylePr>
+    <w:tblStylePr w:type="lastCol">
+      <w:rPr>
+        <w:i/>
+        <w:iCs/>
+      </w:rPr>
+      <w:tblPr/>
+      <w:tcPr>
+        <w:tcBorders>
+          <w:top w:val="nil"/>
+          <w:bottom w:val="nil"/>
+          <w:right w:val="nil"/>
+          <w:insideH w:val="nil"/>
+          <w:insideV w:val="nil"/>
+        </w:tcBorders>
+        <w:shd w:val="clear" w:color="auto" w:fill="FFFFFF" w:themeFill="background1"/>
+      </w:tcPr>
+    </w:tblStylePr>
+    <w:tblStylePr w:type="band1Vert">
+      <w:tblPr/>
+      <w:tcPr>
+        <w:shd w:val="clear" w:color="auto" w:fill="DBE5F1" w:themeFill="accent1" w:themeFillTint="33"/>
+      </w:tcPr>
+    </w:tblStylePr>
+    <w:tblStylePr w:type="band1Horz">
+      <w:tblPr/>
+      <w:tcPr>
+        <w:shd w:val="clear" w:color="auto" w:fill="DBE5F1" w:themeFill="accent1" w:themeFillTint="33"/>
+      </w:tcPr>
+    </w:tblStylePr>
+    <w:tblStylePr w:type="neCell">
+      <w:tblPr/>
+      <w:tcPr>
+        <w:tcBorders>
+          <w:bottom w:val="single" w:sz="4" w:space="0" w:color="95B3D7" w:themeColor="accent1" w:themeTint="99"/>
+        </w:tcBorders>
+      </w:tcPr>
+    </w:tblStylePr>
+    <w:tblStylePr w:type="nwCell">
+      <w:tblPr/>
+      <w:tcPr>
+        <w:tcBorders>
+          <w:bottom w:val="single" w:sz="4" w:space="0" w:color="95B3D7" w:themeColor="accent1" w:themeTint="99"/>
+        </w:tcBorders>
+      </w:tcPr>
+    </w:tblStylePr>
+    <w:tblStylePr w:type="seCell">
+      <w:tblPr/>
+      <w:tcPr>
+        <w:tcBorders>
+          <w:top w:val="single" w:sz="4" w:space="0" w:color="95B3D7" w:themeColor="accent1" w:themeTint="99"/>
+        </w:tcBorders>
+      </w:tcPr>
+    </w:tblStylePr>
+    <w:tblStylePr w:type="swCell">
+      <w:tblPr/>
+      <w:tcPr>
+        <w:tcBorders>
+          <w:top w:val="single" w:sz="4" w:space="0" w:color="95B3D7" w:themeColor="accent1" w:themeTint="99"/>
+        </w:tcBorders>
+      </w:tcPr>
+    </w:tblStylePr>
   </w:style>
 </w:styles>
 </file>
@@ -8274,6 +9337,7 @@
     <w:rsid w:val="002923EE"/>
     <w:rsid w:val="003B34AE"/>
     <w:rsid w:val="007412EA"/>
+    <w:rsid w:val="00963FF7"/>
     <w:rsid w:val="00987872"/>
     <w:rsid w:val="00AC36E4"/>
     <w:rsid w:val="00C7567C"/>
@@ -8427,6 +9491,7 @@
     <w:lsdException w:name="HTML Sample" w:semiHidden="1" w:unhideWhenUsed="1"/>
     <w:lsdException w:name="HTML Typewriter" w:semiHidden="1" w:unhideWhenUsed="1"/>
     <w:lsdException w:name="HTML Variable" w:semiHidden="1" w:unhideWhenUsed="1"/>
+    <w:lsdException w:name="Normal Table" w:semiHidden="1" w:unhideWhenUsed="1"/>
     <w:lsdException w:name="annotation subject" w:semiHidden="1" w:unhideWhenUsed="1"/>
     <w:lsdException w:name="No List" w:semiHidden="1" w:unhideWhenUsed="1"/>
     <w:lsdException w:name="Outline List 1" w:semiHidden="1" w:unhideWhenUsed="1"/>
@@ -8469,8 +9534,11 @@
     <w:lsdException w:name="Table Contemporary" w:semiHidden="1" w:unhideWhenUsed="1"/>
     <w:lsdException w:name="Table Elegant" w:semiHidden="1" w:unhideWhenUsed="1"/>
     <w:lsdException w:name="Table Professional" w:semiHidden="1" w:unhideWhenUsed="1"/>
+    <w:lsdException w:name="Table Subtle 1" w:semiHidden="1" w:unhideWhenUsed="1"/>
     <w:lsdException w:name="Table Subtle 2" w:semiHidden="1" w:unhideWhenUsed="1"/>
     <w:lsdException w:name="Table Web 1" w:semiHidden="1" w:unhideWhenUsed="1"/>
+    <w:lsdException w:name="Table Web 2" w:semiHidden="1" w:unhideWhenUsed="1"/>
+    <w:lsdException w:name="Table Web 3" w:semiHidden="1" w:unhideWhenUsed="1"/>
     <w:lsdException w:name="Balloon Text" w:semiHidden="1" w:unhideWhenUsed="1"/>
     <w:lsdException w:name="Table Grid" w:uiPriority="39"/>
     <w:lsdException w:name="Table Theme" w:semiHidden="1" w:unhideWhenUsed="1"/>
@@ -8732,10 +9800,6 @@
   </w:style>
   <w:style w:type="paragraph" w:customStyle="1" w:styleId="7F35D949482D49DBA21B86190B5368CB">
     <w:name w:val="7F35D949482D49DBA21B86190B5368CB"/>
-    <w:rsid w:val="00ED4B9D"/>
-  </w:style>
-  <w:style w:type="paragraph" w:customStyle="1" w:styleId="937BAB118D494D9891E3C594C80BB76A">
-    <w:name w:val="937BAB118D494D9891E3C594C80BB76A"/>
     <w:rsid w:val="00ED4B9D"/>
   </w:style>
   <w:style w:type="paragraph" w:customStyle="1" w:styleId="53532479F5214B4BBD22EF1AC4ACEC5D">
@@ -9031,10 +10095,6 @@
 </file>
 
 <file path=customXml/item2.xml><?xml version="1.0" encoding="utf-8"?>
-<b:Sources xmlns:b="http://schemas.openxmlformats.org/officeDocument/2006/bibliography" xmlns="http://schemas.openxmlformats.org/officeDocument/2006/bibliography" SelectedStyle="\APASixthEditionOfficeOnline.xsl" StyleName="APA" Version="6"/>
-</file>
-
-<file path=customXml/item3.xml><?xml version="1.0" encoding="utf-8"?>
 <ct:contentTypeSchema xmlns:ct="http://schemas.microsoft.com/office/2006/metadata/contentType" xmlns:ma="http://schemas.microsoft.com/office/2006/metadata/properties/metaAttributes" ct:_="" ma:_="" ma:contentTypeName="Document" ma:contentTypeID="0x0101007584DEA43CDA5443B0E7E0D272ABE6A4" ma:contentTypeVersion="14" ma:contentTypeDescription="Een nieuw document maken." ma:contentTypeScope="" ma:versionID="6634260755e8f59c6d682e9721173a7a">
   <xsd:schema xmlns:xsd="http://www.w3.org/2001/XMLSchema" xmlns:xs="http://www.w3.org/2001/XMLSchema" xmlns:p="http://schemas.microsoft.com/office/2006/metadata/properties" xmlns:ns3="9bb3c0fd-ad6c-41bf-95d7-fe41ef579498" xmlns:ns4="c4e79985-8f7f-48f5-b659-b0155714de37" targetNamespace="http://schemas.microsoft.com/office/2006/metadata/properties" ma:root="true" ma:fieldsID="6fc24c3634bab66d0bc1fb6a3838974f" ns3:_="" ns4:_="">
     <xsd:import namespace="9bb3c0fd-ad6c-41bf-95d7-fe41ef579498"/>
@@ -9263,19 +10323,23 @@
 </ct:contentTypeSchema>
 </file>
 
-<file path=customXml/item4.xml><?xml version="1.0" encoding="utf-8"?>
-<p:properties xmlns:p="http://schemas.microsoft.com/office/2006/metadata/properties" xmlns:xsi="http://www.w3.org/2001/XMLSchema-instance" xmlns:pc="http://schemas.microsoft.com/office/infopath/2007/PartnerControls">
-  <documentManagement/>
-</p:properties>
+<file path=customXml/item3.xml><?xml version="1.0" encoding="utf-8"?>
+<b:Sources xmlns:b="http://schemas.openxmlformats.org/officeDocument/2006/bibliography" xmlns="http://schemas.openxmlformats.org/officeDocument/2006/bibliography" SelectedStyle="\APASixthEditionOfficeOnline.xsl" StyleName="APA" Version="6"/>
 </file>
 
-<file path=customXml/item5.xml><?xml version="1.0" encoding="utf-8"?>
+<file path=customXml/item4.xml><?xml version="1.0" encoding="utf-8"?>
 <?mso-contentType ?>
 <FormTemplates xmlns="http://schemas.microsoft.com/sharepoint/v3/contenttype/forms">
   <Display>DocumentLibraryForm</Display>
   <Edit>DocumentLibraryForm</Edit>
   <New>DocumentLibraryForm</New>
 </FormTemplates>
+</file>
+
+<file path=customXml/item5.xml><?xml version="1.0" encoding="utf-8"?>
+<p:properties xmlns:p="http://schemas.microsoft.com/office/2006/metadata/properties" xmlns:xsi="http://www.w3.org/2001/XMLSchema-instance" xmlns:pc="http://schemas.microsoft.com/office/infopath/2007/PartnerControls">
+  <documentManagement/>
+</p:properties>
 </file>
 
 <file path=customXml/itemProps1.xml><?xml version="1.0" encoding="utf-8"?>
@@ -9287,14 +10351,6 @@
 </file>
 
 <file path=customXml/itemProps2.xml><?xml version="1.0" encoding="utf-8"?>
-<ds:datastoreItem xmlns:ds="http://schemas.openxmlformats.org/officeDocument/2006/customXml" ds:itemID="{EE387EC7-A681-4B47-BF8C-4843BEDE1B29}">
-  <ds:schemaRefs>
-    <ds:schemaRef ds:uri="http://schemas.openxmlformats.org/officeDocument/2006/bibliography"/>
-  </ds:schemaRefs>
-</ds:datastoreItem>
-</file>
-
-<file path=customXml/itemProps3.xml><?xml version="1.0" encoding="utf-8"?>
 <ds:datastoreItem xmlns:ds="http://schemas.openxmlformats.org/officeDocument/2006/customXml" ds:itemID="{FC5F05EC-7390-4BA4-BC1B-566FEE0138FC}">
   <ds:schemaRefs>
     <ds:schemaRef ds:uri="http://schemas.microsoft.com/office/2006/metadata/contentType"/>
@@ -9313,19 +10369,27 @@
 </ds:datastoreItem>
 </file>
 
+<file path=customXml/itemProps3.xml><?xml version="1.0" encoding="utf-8"?>
+<ds:datastoreItem xmlns:ds="http://schemas.openxmlformats.org/officeDocument/2006/customXml" ds:itemID="{EE387EC7-A681-4B47-BF8C-4843BEDE1B29}">
+  <ds:schemaRefs>
+    <ds:schemaRef ds:uri="http://schemas.openxmlformats.org/officeDocument/2006/bibliography"/>
+  </ds:schemaRefs>
+</ds:datastoreItem>
+</file>
+
 <file path=customXml/itemProps4.xml><?xml version="1.0" encoding="utf-8"?>
+<ds:datastoreItem xmlns:ds="http://schemas.openxmlformats.org/officeDocument/2006/customXml" ds:itemID="{A4A5B8BF-C801-4E56-AEC5-DF030F035A84}">
+  <ds:schemaRefs>
+    <ds:schemaRef ds:uri="http://schemas.microsoft.com/sharepoint/v3/contenttype/forms"/>
+  </ds:schemaRefs>
+</ds:datastoreItem>
+</file>
+
+<file path=customXml/itemProps5.xml><?xml version="1.0" encoding="utf-8"?>
 <ds:datastoreItem xmlns:ds="http://schemas.openxmlformats.org/officeDocument/2006/customXml" ds:itemID="{FF212043-D4F8-4F30-8539-7C8638C1DE8F}">
   <ds:schemaRefs>
     <ds:schemaRef ds:uri="http://schemas.microsoft.com/office/2006/metadata/properties"/>
     <ds:schemaRef ds:uri="http://schemas.microsoft.com/office/infopath/2007/PartnerControls"/>
   </ds:schemaRefs>
 </ds:datastoreItem>
-</file>
-
-<file path=customXml/itemProps5.xml><?xml version="1.0" encoding="utf-8"?>
-<ds:datastoreItem xmlns:ds="http://schemas.openxmlformats.org/officeDocument/2006/customXml" ds:itemID="{A4A5B8BF-C801-4E56-AEC5-DF030F035A84}">
-  <ds:schemaRefs>
-    <ds:schemaRef ds:uri="http://schemas.microsoft.com/sharepoint/v3/contenttype/forms"/>
-  </ds:schemaRefs>
-</ds:datastoreItem>
 </file>
</xml_diff>

<commit_message>
Work on first part of the document
</commit_message>
<xml_diff>
--- a/docs/System Design Document/V1.0.0 Scrap System Design Document.docx
+++ b/docs/System Design Document/V1.0.0 Scrap System Design Document.docx
@@ -4275,135 +4275,15 @@
           <w:lang w:val="en-GB"/>
         </w:rPr>
       </w:pPr>
+      <w:r>
+        <w:rPr>
+          <w:lang w:val="en-GB"/>
+        </w:rPr>
+        <w:t>In this document of our team, the system in described from different point of view shown in various diagrams and written in text. The general view from which the system is presented is a technical one broken down in multiple section which together create an image of the product’s inner workings.</w:t>
+      </w:r>
     </w:p>
     <w:p>
       <w:pPr>
-        <w:rPr>
-          <w:lang w:val="en-GB"/>
-        </w:rPr>
-      </w:pPr>
-    </w:p>
-    <w:p>
-      <w:pPr>
-        <w:rPr>
-          <w:szCs w:val="24"/>
-          <w:lang w:val="en-GB"/>
-        </w:rPr>
-      </w:pPr>
-    </w:p>
-    <w:p>
-      <w:pPr>
-        <w:autoSpaceDE w:val="0"/>
-        <w:autoSpaceDN w:val="0"/>
-        <w:adjustRightInd w:val="0"/>
-        <w:spacing w:after="0" w:line="240" w:lineRule="auto"/>
-        <w:rPr>
-          <w:lang w:val="en-GB"/>
-        </w:rPr>
-      </w:pPr>
-      <w:r>
-        <w:rPr>
-          <w:highlight w:val="yellow"/>
-          <w:lang w:val="en-GB"/>
-        </w:rPr>
-        <w:t>This document contains only parts of the system design</w:t>
-      </w:r>
-      <w:r>
-        <w:rPr>
-          <w:highlight w:val="yellow"/>
-          <w:lang w:val="en-GB"/>
-        </w:rPr>
-        <w:t xml:space="preserve">. The design of other parts and aspects of the system should be made and documented accordingly in this document. </w:t>
-      </w:r>
-      <w:r>
-        <w:rPr>
-          <w:highlight w:val="yellow"/>
-          <w:lang w:val="en-GB"/>
-        </w:rPr>
-        <w:t xml:space="preserve"> (</w:t>
-      </w:r>
-      <w:proofErr w:type="gramStart"/>
-      <w:r>
-        <w:rPr>
-          <w:highlight w:val="yellow"/>
-          <w:lang w:val="en-GB"/>
-        </w:rPr>
-        <w:t>introduction</w:t>
-      </w:r>
-      <w:proofErr w:type="gramEnd"/>
-      <w:r>
-        <w:rPr>
-          <w:highlight w:val="yellow"/>
-          <w:lang w:val="en-GB"/>
-        </w:rPr>
-        <w:t xml:space="preserve"> on Airios and her product</w:t>
-      </w:r>
-      <w:r>
-        <w:rPr>
-          <w:highlight w:val="yellow"/>
-          <w:lang w:val="en-GB"/>
-        </w:rPr>
-        <w:t>s</w:t>
-      </w:r>
-      <w:r>
-        <w:rPr>
-          <w:highlight w:val="yellow"/>
-          <w:lang w:val="en-GB"/>
-        </w:rPr>
-        <w:t>)</w:t>
-      </w:r>
-    </w:p>
-    <w:p>
-      <w:pPr>
-        <w:autoSpaceDE w:val="0"/>
-        <w:autoSpaceDN w:val="0"/>
-        <w:adjustRightInd w:val="0"/>
-        <w:spacing w:after="0" w:line="240" w:lineRule="auto"/>
-        <w:rPr>
-          <w:lang w:val="en-GB"/>
-        </w:rPr>
-      </w:pPr>
-    </w:p>
-    <w:p>
-      <w:pPr>
-        <w:autoSpaceDE w:val="0"/>
-        <w:autoSpaceDN w:val="0"/>
-        <w:adjustRightInd w:val="0"/>
-        <w:spacing w:after="0" w:line="240" w:lineRule="auto"/>
-        <w:rPr>
-          <w:lang w:val="en-GB"/>
-        </w:rPr>
-      </w:pPr>
-      <w:r>
-        <w:rPr>
-          <w:highlight w:val="yellow"/>
-          <w:lang w:val="en-GB"/>
-        </w:rPr>
-        <w:t xml:space="preserve">Describe what the team is going to build (comfort home </w:t>
-      </w:r>
-      <w:proofErr w:type="gramStart"/>
-      <w:r>
-        <w:rPr>
-          <w:highlight w:val="yellow"/>
-          <w:lang w:val="en-GB"/>
-        </w:rPr>
-        <w:t>project)…</w:t>
-      </w:r>
-      <w:proofErr w:type="gramEnd"/>
-      <w:r>
-        <w:rPr>
-          <w:highlight w:val="yellow"/>
-          <w:lang w:val="en-GB"/>
-        </w:rPr>
-        <w:t>.</w:t>
-      </w:r>
-    </w:p>
-    <w:p>
-      <w:pPr>
-        <w:autoSpaceDE w:val="0"/>
-        <w:autoSpaceDN w:val="0"/>
-        <w:adjustRightInd w:val="0"/>
-        <w:spacing w:after="0" w:line="240" w:lineRule="auto"/>
         <w:rPr>
           <w:lang w:val="en-GB"/>
         </w:rPr>
@@ -4444,11 +4324,17 @@
       </w:pPr>
       <w:r>
         <w:rPr>
-          <w:highlight w:val="yellow"/>
-          <w:lang w:val="en-GB"/>
-        </w:rPr>
-        <w:t>Write down what you are going to building</w:t>
-      </w:r>
+          <w:lang w:val="en-GB"/>
+        </w:rPr>
+        <w:t>As Group number 3 of semester two, for our project of the semester we are building an Indoor Climate Control System which shall regulate the interior environment of a home according to the outside conditions, inside measurements and online information.</w:t>
+      </w:r>
+    </w:p>
+    <w:p>
+      <w:pPr>
+        <w:rPr>
+          <w:lang w:val="en-GB"/>
+        </w:rPr>
+      </w:pPr>
     </w:p>
     <w:p>
       <w:pPr>
@@ -4481,7 +4367,13 @@
         <w:rPr>
           <w:lang w:val="en-GB"/>
         </w:rPr>
-        <w:t xml:space="preserve">High level description of the system the team is going to build. </w:t>
+        <w:t>The system is comprised of multiple parts which work in tandem to generate and analyse data in order to regulate the ventilation throughout the entire house in which it is placed. By doing so it</w:t>
+      </w:r>
+      <w:r>
+        <w:rPr>
+          <w:lang w:val="en-GB"/>
+        </w:rPr>
+        <w:t xml:space="preserve"> controls the condition of the home’s environment, which further on pleases the inhabitants of the house in accordance to their liking or the default settings of the system.</w:t>
       </w:r>
     </w:p>
     <w:p>
@@ -4497,247 +4389,363 @@
     </w:p>
     <w:p>
       <w:pPr>
+        <w:pStyle w:val="ListParagraph"/>
+        <w:numPr>
+          <w:ilvl w:val="0"/>
+          <w:numId w:val="15"/>
+        </w:numPr>
         <w:autoSpaceDE w:val="0"/>
         <w:autoSpaceDN w:val="0"/>
         <w:adjustRightInd w:val="0"/>
         <w:spacing w:after="0" w:line="240" w:lineRule="auto"/>
         <w:rPr>
+          <w:lang w:val="en-GB"/>
+        </w:rPr>
+      </w:pPr>
+      <w:r>
+        <w:rPr>
           <w:b/>
-          <w:lang w:val="en-GB"/>
-        </w:rPr>
-      </w:pPr>
+          <w:bCs/>
+          <w:u w:val="single"/>
+          <w:lang w:val="en-GB"/>
+        </w:rPr>
+        <w:t>Primary</w:t>
+      </w:r>
+      <w:r>
+        <w:rPr>
+          <w:b/>
+          <w:bCs/>
+          <w:lang w:val="en-GB"/>
+        </w:rPr>
+        <w:t xml:space="preserve"> </w:t>
+      </w:r>
+      <w:r>
+        <w:rPr>
+          <w:b/>
+          <w:bCs/>
+          <w:u w:val="single"/>
+          <w:lang w:val="en-GB"/>
+        </w:rPr>
+        <w:t>Functionality</w:t>
+      </w:r>
     </w:p>
     <w:p>
       <w:pPr>
+        <w:pStyle w:val="ListParagraph"/>
+        <w:numPr>
+          <w:ilvl w:val="1"/>
+          <w:numId w:val="15"/>
+        </w:numPr>
         <w:autoSpaceDE w:val="0"/>
         <w:autoSpaceDN w:val="0"/>
         <w:adjustRightInd w:val="0"/>
         <w:spacing w:after="0" w:line="240" w:lineRule="auto"/>
         <w:rPr>
-          <w:b/>
-          <w:highlight w:val="yellow"/>
-          <w:lang w:val="en-GB"/>
-        </w:rPr>
-      </w:pPr>
-      <w:r>
-        <w:rPr>
-          <w:b/>
-          <w:highlight w:val="yellow"/>
-          <w:lang w:val="en-GB"/>
-        </w:rPr>
-        <w:t>Main functionalities:</w:t>
+          <w:lang w:val="en-GB"/>
+        </w:rPr>
+      </w:pPr>
+      <w:r>
+        <w:rPr>
+          <w:lang w:val="en-GB"/>
+        </w:rPr>
+        <w:t xml:space="preserve">Regulate </w:t>
+      </w:r>
+      <w:r>
+        <w:rPr>
+          <w:lang w:val="en-GB"/>
+        </w:rPr>
+        <w:t>indoor climate to the default settings</w:t>
       </w:r>
     </w:p>
     <w:p>
       <w:pPr>
+        <w:pStyle w:val="ListParagraph"/>
+        <w:numPr>
+          <w:ilvl w:val="1"/>
+          <w:numId w:val="15"/>
+        </w:numPr>
         <w:autoSpaceDE w:val="0"/>
         <w:autoSpaceDN w:val="0"/>
         <w:adjustRightInd w:val="0"/>
         <w:spacing w:after="0" w:line="240" w:lineRule="auto"/>
         <w:rPr>
-          <w:b/>
-          <w:highlight w:val="yellow"/>
-          <w:lang w:val="en-GB"/>
-        </w:rPr>
-      </w:pPr>
+          <w:lang w:val="en-GB"/>
+        </w:rPr>
+      </w:pPr>
+      <w:r>
+        <w:rPr>
+          <w:lang w:val="en-GB"/>
+        </w:rPr>
+        <w:t>Regulate indoor climate to the custom settings</w:t>
+      </w:r>
     </w:p>
     <w:p>
       <w:pPr>
+        <w:pStyle w:val="ListParagraph"/>
+        <w:numPr>
+          <w:ilvl w:val="1"/>
+          <w:numId w:val="15"/>
+        </w:numPr>
         <w:autoSpaceDE w:val="0"/>
         <w:autoSpaceDN w:val="0"/>
         <w:adjustRightInd w:val="0"/>
         <w:spacing w:after="0" w:line="240" w:lineRule="auto"/>
         <w:rPr>
-          <w:highlight w:val="yellow"/>
-          <w:lang w:val="en-GB"/>
-        </w:rPr>
-      </w:pPr>
-      <w:r>
-        <w:rPr>
-          <w:highlight w:val="yellow"/>
-          <w:lang w:val="en-GB"/>
-        </w:rPr>
-        <w:t>I</w:t>
-      </w:r>
-      <w:r>
-        <w:rPr>
-          <w:highlight w:val="yellow"/>
-          <w:lang w:val="en-GB"/>
-        </w:rPr>
-        <w:t>n</w:t>
-      </w:r>
-      <w:r>
-        <w:rPr>
-          <w:highlight w:val="yellow"/>
-          <w:lang w:val="en-GB"/>
-        </w:rPr>
-        <w:t xml:space="preserve"> </w:t>
-      </w:r>
-      <w:r>
-        <w:rPr>
-          <w:highlight w:val="yellow"/>
-          <w:lang w:val="en-GB"/>
-        </w:rPr>
-        <w:t>addition</w:t>
-      </w:r>
-      <w:r>
-        <w:rPr>
-          <w:highlight w:val="yellow"/>
-          <w:lang w:val="en-GB"/>
-        </w:rPr>
-        <w:t xml:space="preserve"> to the primary function of the system, the seconda</w:t>
-      </w:r>
-      <w:r>
-        <w:rPr>
-          <w:highlight w:val="yellow"/>
-          <w:lang w:val="en-GB"/>
-        </w:rPr>
-        <w:t xml:space="preserve">ry function is to allow an easier </w:t>
-      </w:r>
-      <w:r>
-        <w:rPr>
-          <w:highlight w:val="yellow"/>
-          <w:lang w:val="en-GB"/>
-        </w:rPr>
-        <w:t xml:space="preserve">operation whenever user has needs for it.  For this </w:t>
-      </w:r>
-      <w:proofErr w:type="gramStart"/>
-      <w:r>
-        <w:rPr>
-          <w:highlight w:val="yellow"/>
-          <w:lang w:val="en-GB"/>
-        </w:rPr>
-        <w:t>purpose</w:t>
-      </w:r>
-      <w:r>
-        <w:rPr>
-          <w:highlight w:val="yellow"/>
-          <w:lang w:val="en-GB"/>
-        </w:rPr>
-        <w:t>,</w:t>
-      </w:r>
-      <w:r>
-        <w:rPr>
-          <w:highlight w:val="yellow"/>
-          <w:lang w:val="en-GB"/>
-        </w:rPr>
-        <w:t xml:space="preserve"> </w:t>
-      </w:r>
-      <w:r>
-        <w:rPr>
-          <w:highlight w:val="yellow"/>
-          <w:lang w:val="en-GB"/>
-        </w:rPr>
-        <w:t xml:space="preserve"> </w:t>
-      </w:r>
-      <w:r>
-        <w:rPr>
-          <w:highlight w:val="yellow"/>
-          <w:lang w:val="en-GB"/>
-        </w:rPr>
-        <w:t>xxx</w:t>
-      </w:r>
-      <w:proofErr w:type="gramEnd"/>
-      <w:r>
-        <w:rPr>
-          <w:highlight w:val="yellow"/>
-          <w:lang w:val="en-GB"/>
-        </w:rPr>
-        <w:t xml:space="preserve"> </w:t>
-      </w:r>
-      <w:r>
-        <w:rPr>
-          <w:highlight w:val="yellow"/>
-          <w:lang w:val="en-GB"/>
-        </w:rPr>
-        <w:t>can:</w:t>
+          <w:lang w:val="en-GB"/>
+        </w:rPr>
+      </w:pPr>
+      <w:r>
+        <w:rPr>
+          <w:lang w:val="en-GB"/>
+        </w:rPr>
+        <w:t>Variable speed fan</w:t>
       </w:r>
     </w:p>
     <w:p>
       <w:pPr>
         <w:pStyle w:val="ListParagraph"/>
-        <w:widowControl w:val="0"/>
+        <w:numPr>
+          <w:ilvl w:val="1"/>
+          <w:numId w:val="15"/>
+        </w:numPr>
+        <w:autoSpaceDE w:val="0"/>
+        <w:autoSpaceDN w:val="0"/>
+        <w:adjustRightInd w:val="0"/>
+        <w:spacing w:after="0" w:line="240" w:lineRule="auto"/>
+        <w:rPr>
+          <w:lang w:val="en-GB"/>
+        </w:rPr>
+      </w:pPr>
+      <w:r>
+        <w:rPr>
+          <w:lang w:val="en-GB"/>
+        </w:rPr>
+        <w:t>Variable temperature changeable settings</w:t>
+      </w:r>
+    </w:p>
+    <w:p>
+      <w:pPr>
+        <w:pStyle w:val="ListParagraph"/>
+        <w:numPr>
+          <w:ilvl w:val="1"/>
+          <w:numId w:val="15"/>
+        </w:numPr>
+        <w:autoSpaceDE w:val="0"/>
+        <w:autoSpaceDN w:val="0"/>
+        <w:adjustRightInd w:val="0"/>
+        <w:spacing w:after="0" w:line="240" w:lineRule="auto"/>
+        <w:rPr>
+          <w:lang w:val="en-GB"/>
+        </w:rPr>
+      </w:pPr>
+      <w:r>
+        <w:rPr>
+          <w:lang w:val="en-GB"/>
+        </w:rPr>
+        <w:t xml:space="preserve">Variable humidity </w:t>
+      </w:r>
+      <w:r>
+        <w:rPr>
+          <w:lang w:val="en-GB"/>
+        </w:rPr>
+        <w:t xml:space="preserve">changeable </w:t>
+      </w:r>
+      <w:r>
+        <w:rPr>
+          <w:lang w:val="en-GB"/>
+        </w:rPr>
+        <w:t>settings</w:t>
+      </w:r>
+    </w:p>
+    <w:p>
+      <w:pPr>
+        <w:pStyle w:val="ListParagraph"/>
+        <w:numPr>
+          <w:ilvl w:val="1"/>
+          <w:numId w:val="15"/>
+        </w:numPr>
+        <w:autoSpaceDE w:val="0"/>
+        <w:autoSpaceDN w:val="0"/>
+        <w:adjustRightInd w:val="0"/>
+        <w:spacing w:after="0" w:line="240" w:lineRule="auto"/>
+        <w:rPr>
+          <w:lang w:val="en-GB"/>
+        </w:rPr>
+      </w:pPr>
+      <w:r>
+        <w:rPr>
+          <w:lang w:val="en-GB"/>
+        </w:rPr>
+        <w:t>Weather display</w:t>
+      </w:r>
+    </w:p>
+    <w:p>
+      <w:pPr>
+        <w:pStyle w:val="ListParagraph"/>
+        <w:numPr>
+          <w:ilvl w:val="1"/>
+          <w:numId w:val="15"/>
+        </w:numPr>
+        <w:autoSpaceDE w:val="0"/>
+        <w:autoSpaceDN w:val="0"/>
+        <w:adjustRightInd w:val="0"/>
+        <w:spacing w:after="0" w:line="240" w:lineRule="auto"/>
+        <w:rPr>
+          <w:lang w:val="en-GB"/>
+        </w:rPr>
+      </w:pPr>
+      <w:r>
+        <w:rPr>
+          <w:lang w:val="en-GB"/>
+        </w:rPr>
+        <w:t>Collection of statistics in cloud</w:t>
+      </w:r>
+    </w:p>
+    <w:p>
+      <w:pPr>
+        <w:autoSpaceDE w:val="0"/>
+        <w:autoSpaceDN w:val="0"/>
+        <w:adjustRightInd w:val="0"/>
+        <w:spacing w:after="0" w:line="240" w:lineRule="auto"/>
+        <w:rPr>
+          <w:lang w:val="en-GB"/>
+        </w:rPr>
+      </w:pPr>
+    </w:p>
+    <w:p>
+      <w:pPr>
+        <w:pStyle w:val="ListParagraph"/>
         <w:numPr>
           <w:ilvl w:val="0"/>
-          <w:numId w:val="2"/>
+          <w:numId w:val="15"/>
         </w:numPr>
-        <w:spacing w:before="40" w:after="40" w:line="264" w:lineRule="auto"/>
-        <w:contextualSpacing w:val="0"/>
-        <w:rPr>
-          <w:highlight w:val="yellow"/>
+        <w:autoSpaceDE w:val="0"/>
+        <w:autoSpaceDN w:val="0"/>
+        <w:adjustRightInd w:val="0"/>
+        <w:spacing w:after="0" w:line="240" w:lineRule="auto"/>
+        <w:rPr>
           <w:lang w:val="en-GB"/>
         </w:rPr>
       </w:pPr>
       <w:r>
         <w:rPr>
           <w:b/>
-          <w:highlight w:val="yellow"/>
-          <w:lang w:val="en-GB"/>
-        </w:rPr>
-        <w:t>Show the energy usages of every room</w:t>
-      </w:r>
-      <w:r>
-        <w:rPr>
-          <w:highlight w:val="yellow"/>
-          <w:lang w:val="en-GB"/>
-        </w:rPr>
-        <w:t xml:space="preserve">: </w:t>
+          <w:bCs/>
+          <w:u w:val="single"/>
+          <w:lang w:val="en-GB"/>
+        </w:rPr>
+        <w:t>Secondary</w:t>
+      </w:r>
+      <w:r>
+        <w:rPr>
+          <w:b/>
+          <w:bCs/>
+          <w:lang w:val="en-GB"/>
+        </w:rPr>
+        <w:t xml:space="preserve"> </w:t>
+      </w:r>
+      <w:r>
+        <w:rPr>
+          <w:b/>
+          <w:bCs/>
+          <w:u w:val="single"/>
+          <w:lang w:val="en-GB"/>
+        </w:rPr>
+        <w:t>Functionality</w:t>
       </w:r>
     </w:p>
     <w:p>
       <w:pPr>
         <w:pStyle w:val="ListParagraph"/>
-        <w:widowControl w:val="0"/>
         <w:numPr>
-          <w:ilvl w:val="0"/>
-          <w:numId w:val="2"/>
+          <w:ilvl w:val="1"/>
+          <w:numId w:val="15"/>
         </w:numPr>
-        <w:spacing w:before="40" w:after="40" w:line="264" w:lineRule="auto"/>
-        <w:contextualSpacing w:val="0"/>
-        <w:rPr>
-          <w:highlight w:val="yellow"/>
-          <w:lang w:val="en-GB"/>
-        </w:rPr>
-      </w:pPr>
-      <w:r>
-        <w:rPr>
-          <w:b/>
-          <w:highlight w:val="yellow"/>
-          <w:lang w:val="en-GB"/>
-        </w:rPr>
-        <w:t>troubleshooting</w:t>
-      </w:r>
-      <w:r>
-        <w:rPr>
-          <w:highlight w:val="yellow"/>
-          <w:lang w:val="en-GB"/>
-        </w:rPr>
-        <w:t xml:space="preserve">: it can detect issues and maintenance jobs whenever needed and notify the </w:t>
-      </w:r>
-      <w:proofErr w:type="gramStart"/>
-      <w:r>
-        <w:rPr>
-          <w:highlight w:val="yellow"/>
-          <w:lang w:val="en-GB"/>
-        </w:rPr>
-        <w:t>user  instantly</w:t>
-      </w:r>
-      <w:proofErr w:type="gramEnd"/>
-      <w:r>
-        <w:rPr>
-          <w:highlight w:val="yellow"/>
-          <w:lang w:val="en-GB"/>
-        </w:rPr>
-        <w:t xml:space="preserve"> via the app</w:t>
+        <w:autoSpaceDE w:val="0"/>
+        <w:autoSpaceDN w:val="0"/>
+        <w:adjustRightInd w:val="0"/>
+        <w:spacing w:after="0" w:line="240" w:lineRule="auto"/>
+        <w:rPr>
+          <w:lang w:val="en-GB"/>
+        </w:rPr>
+      </w:pPr>
+      <w:r>
+        <w:rPr>
+          <w:lang w:val="en-GB"/>
+        </w:rPr>
+        <w:t>Easy navigation throughout the rooms</w:t>
       </w:r>
     </w:p>
     <w:p>
       <w:pPr>
         <w:pStyle w:val="ListParagraph"/>
+        <w:numPr>
+          <w:ilvl w:val="1"/>
+          <w:numId w:val="15"/>
+        </w:numPr>
+        <w:autoSpaceDE w:val="0"/>
+        <w:autoSpaceDN w:val="0"/>
+        <w:adjustRightInd w:val="0"/>
+        <w:spacing w:after="0" w:line="240" w:lineRule="auto"/>
+        <w:rPr>
+          <w:lang w:val="en-GB"/>
+        </w:rPr>
+      </w:pPr>
+      <w:r>
+        <w:rPr>
+          <w:lang w:val="en-GB"/>
+        </w:rPr>
+        <w:t>Show energy usage of every room</w:t>
+      </w:r>
+    </w:p>
+    <w:p>
+      <w:pPr>
+        <w:pStyle w:val="ListParagraph"/>
+        <w:numPr>
+          <w:ilvl w:val="1"/>
+          <w:numId w:val="15"/>
+        </w:numPr>
+        <w:autoSpaceDE w:val="0"/>
+        <w:autoSpaceDN w:val="0"/>
+        <w:adjustRightInd w:val="0"/>
+        <w:spacing w:after="0" w:line="240" w:lineRule="auto"/>
+        <w:rPr>
+          <w:lang w:val="en-GB"/>
+        </w:rPr>
+      </w:pPr>
+      <w:r>
+        <w:rPr>
+          <w:lang w:val="en-GB"/>
+        </w:rPr>
+        <w:t>Show small indicator on room when a hardware error occurs</w:t>
+      </w:r>
+    </w:p>
+    <w:p>
+      <w:pPr>
+        <w:pStyle w:val="ListParagraph"/>
+        <w:numPr>
+          <w:ilvl w:val="1"/>
+          <w:numId w:val="15"/>
+        </w:numPr>
+        <w:autoSpaceDE w:val="0"/>
+        <w:autoSpaceDN w:val="0"/>
+        <w:adjustRightInd w:val="0"/>
+        <w:spacing w:after="0" w:line="240" w:lineRule="auto"/>
+        <w:rPr>
+          <w:lang w:val="en-GB"/>
+        </w:rPr>
+      </w:pPr>
+      <w:r>
+        <w:rPr>
+          <w:lang w:val="en-GB"/>
+        </w:rPr>
+        <w:t>Constant display of a shortcut to the support and troubleshooting page</w:t>
+      </w:r>
+    </w:p>
+    <w:p>
+      <w:pPr>
         <w:widowControl w:val="0"/>
         <w:spacing w:before="40" w:after="40" w:line="264" w:lineRule="auto"/>
-        <w:ind w:left="360"/>
-        <w:contextualSpacing w:val="0"/>
         <w:rPr>
           <w:lang w:val="en-GB"/>
         </w:rPr>
@@ -4839,108 +4847,6 @@
       <w:bookmarkEnd w:id="7"/>
       <w:r>
         <w:t xml:space="preserve"> </w:t>
-      </w:r>
-    </w:p>
-    <w:p>
-      <w:pPr>
-        <w:rPr>
-          <w:lang w:val="en-GB"/>
-        </w:rPr>
-      </w:pPr>
-      <w:r>
-        <w:rPr>
-          <w:highlight w:val="yellow"/>
-          <w:lang w:val="en-GB"/>
-        </w:rPr>
-        <w:t xml:space="preserve">System context diagrams show a system, as a whole and its </w:t>
-      </w:r>
-      <w:r>
-        <w:rPr>
-          <w:b/>
-          <w:highlight w:val="yellow"/>
-          <w:lang w:val="en-GB"/>
-        </w:rPr>
-        <w:t>inputs</w:t>
-      </w:r>
-      <w:r>
-        <w:rPr>
-          <w:highlight w:val="yellow"/>
-          <w:lang w:val="en-GB"/>
-        </w:rPr>
-        <w:t xml:space="preserve"> and </w:t>
-      </w:r>
-      <w:r>
-        <w:rPr>
-          <w:b/>
-          <w:highlight w:val="yellow"/>
-          <w:lang w:val="en-GB"/>
-        </w:rPr>
-        <w:t>outputs</w:t>
-      </w:r>
-      <w:r>
-        <w:rPr>
-          <w:highlight w:val="yellow"/>
-          <w:lang w:val="en-GB"/>
-        </w:rPr>
-        <w:t xml:space="preserve"> </w:t>
-      </w:r>
-      <w:r>
-        <w:rPr>
-          <w:highlight w:val="yellow"/>
-          <w:u w:val="single"/>
-          <w:lang w:val="en-GB"/>
-        </w:rPr>
-        <w:t>from/to</w:t>
-      </w:r>
-      <w:r>
-        <w:rPr>
-          <w:highlight w:val="yellow"/>
-          <w:lang w:val="en-GB"/>
-        </w:rPr>
-        <w:t xml:space="preserve"> external factors. </w:t>
-      </w:r>
-      <w:r>
-        <w:rPr>
-          <w:rFonts w:ascii="SimSun" w:hAnsi="SimSun"/>
-          <w:highlight w:val="yellow"/>
-          <w:lang w:val="en-GB"/>
-        </w:rPr>
-        <w:t>S</w:t>
-      </w:r>
-      <w:r>
-        <w:rPr>
-          <w:rFonts w:ascii="SimSun" w:hAnsi="SimSun" w:hint="eastAsia"/>
-          <w:highlight w:val="yellow"/>
-          <w:lang w:val="en-GB"/>
-        </w:rPr>
-        <w:t>ee</w:t>
-      </w:r>
-      <w:r>
-        <w:rPr>
-          <w:rFonts w:eastAsia="Calibri"/>
-          <w:highlight w:val="yellow"/>
-          <w:lang w:val="en-GB"/>
-        </w:rPr>
-        <w:t xml:space="preserve"> </w:t>
-      </w:r>
-      <w:hyperlink r:id="rId14" w:history="1">
-        <w:r>
-          <w:rPr>
-            <w:rStyle w:val="Hyperlink"/>
-            <w:rFonts w:eastAsia="Calibri"/>
-            <w:highlight w:val="yellow"/>
-            <w:lang w:val="en-GB"/>
-          </w:rPr>
-          <w:t>link</w:t>
-        </w:r>
-      </w:hyperlink>
-      <w:r>
-        <w:rPr>
-          <w:rFonts w:eastAsia="Calibri"/>
-          <w:highlight w:val="yellow"/>
-          <w:lang w:val="en-GB"/>
-        </w:rPr>
-        <w:t>.</w:t>
       </w:r>
     </w:p>
     <w:p>
@@ -4971,7 +4877,7 @@
                     <pic:cNvPicPr/>
                   </pic:nvPicPr>
                   <pic:blipFill>
-                    <a:blip r:embed="rId15"/>
+                    <a:blip r:embed="rId14"/>
                     <a:stretch>
                       <a:fillRect/>
                     </a:stretch>
@@ -5120,7 +5026,7 @@
                     </pic:cNvPicPr>
                   </pic:nvPicPr>
                   <pic:blipFill>
-                    <a:blip r:embed="rId16" cstate="print">
+                    <a:blip r:embed="rId15" cstate="print">
                       <a:extLst>
                         <a:ext uri="{28A0092B-C50C-407E-A947-70E740481C1C}">
                           <a14:useLocalDpi xmlns:a14="http://schemas.microsoft.com/office/drawing/2010/main" val="0"/>
@@ -5246,6 +5152,7 @@
       </w:pPr>
       <w:bookmarkStart w:id="12" w:name="_Toc83976020"/>
       <w:r>
+        <w:lastRenderedPageBreak/>
         <w:t>Subsystems</w:t>
       </w:r>
       <w:bookmarkEnd w:id="12"/>
@@ -5475,7 +5382,7 @@
                     </pic:cNvPicPr>
                   </pic:nvPicPr>
                   <pic:blipFill>
-                    <a:blip r:embed="rId17">
+                    <a:blip r:embed="rId16">
                       <a:extLst>
                         <a:ext uri="{28A0092B-C50C-407E-A947-70E740481C1C}">
                           <a14:useLocalDpi xmlns:a14="http://schemas.microsoft.com/office/drawing/2010/main" val="0"/>
@@ -5628,8 +5535,8 @@
       </w:pPr>
     </w:p>
     <w:sectPr>
-      <w:headerReference w:type="default" r:id="rId18"/>
-      <w:footerReference w:type="default" r:id="rId19"/>
+      <w:headerReference w:type="default" r:id="rId17"/>
+      <w:footerReference w:type="default" r:id="rId18"/>
       <w:endnotePr>
         <w:numFmt w:val="decimal"/>
       </w:endnotePr>
@@ -5904,7 +5811,7 @@
 <w:numbering xmlns:wpc="http://schemas.microsoft.com/office/word/2010/wordprocessingCanvas" xmlns:cx="http://schemas.microsoft.com/office/drawing/2014/chartex" xmlns:cx1="http://schemas.microsoft.com/office/drawing/2015/9/8/chartex" xmlns:cx2="http://schemas.microsoft.com/office/drawing/2015/10/21/chartex" xmlns:cx3="http://schemas.microsoft.com/office/drawing/2016/5/9/chartex" xmlns:cx4="http://schemas.microsoft.com/office/drawing/2016/5/10/chartex" xmlns:cx5="http://schemas.microsoft.com/office/drawing/2016/5/11/chartex" xmlns:cx6="http://schemas.microsoft.com/office/drawing/2016/5/12/chartex" xmlns:cx7="http://schemas.microsoft.com/office/drawing/2016/5/13/chartex" xmlns:cx8="http://schemas.microsoft.com/office/drawing/2016/5/14/chartex" xmlns:mc="http://schemas.openxmlformats.org/markup-compatibility/2006" xmlns:aink="http://schemas.microsoft.com/office/drawing/2016/ink" xmlns:am3d="http://schemas.microsoft.com/office/drawing/2017/model3d" xmlns:o="urn:schemas-microsoft-com:office:office" xmlns:oel="http://schemas.microsoft.com/office/2019/extlst" xmlns:r="http://schemas.openxmlformats.org/officeDocument/2006/relationships" xmlns:m="http://schemas.openxmlformats.org/officeDocument/2006/math" xmlns:v="urn:schemas-microsoft-com:vml" xmlns:wp14="http://schemas.microsoft.com/office/word/2010/wordprocessingDrawing" xmlns:wp="http://schemas.openxmlformats.org/drawingml/2006/wordprocessingDrawing" xmlns:w10="urn:schemas-microsoft-com:office:word" xmlns:w="http://schemas.openxmlformats.org/wordprocessingml/2006/main" xmlns:w14="http://schemas.microsoft.com/office/word/2010/wordml" xmlns:w15="http://schemas.microsoft.com/office/word/2012/wordml" xmlns:w16cex="http://schemas.microsoft.com/office/word/2018/wordml/cex" xmlns:w16cid="http://schemas.microsoft.com/office/word/2016/wordml/cid" xmlns:w16="http://schemas.microsoft.com/office/word/2018/wordml" xmlns:w16sdtdh="http://schemas.microsoft.com/office/word/2020/wordml/sdtdatahash" xmlns:w16se="http://schemas.microsoft.com/office/word/2015/wordml/symex" xmlns:wpg="http://schemas.microsoft.com/office/word/2010/wordprocessingGroup" xmlns:wpi="http://schemas.microsoft.com/office/word/2010/wordprocessingInk" xmlns:wne="http://schemas.microsoft.com/office/word/2006/wordml" xmlns:wps="http://schemas.microsoft.com/office/word/2010/wordprocessingShape" mc:Ignorable="w14 w15 w16se w16cid w16 w16cex w16sdtdh wp14">
   <w:numPicBullet w:numPicBulletId="0">
     <w:pict>
-      <v:shapetype id="_x0000_t75" coordsize="21600,21600" o:spt="75" o:preferrelative="t" path="m@4@5l@4@11@9@11@9@5xe" filled="f" stroked="f">
+      <v:shapetype w14:anchorId="2CC7EF08" id="_x0000_t75" coordsize="21600,21600" o:spt="75" o:preferrelative="t" path="m@4@5l@4@11@9@11@9@5xe" filled="f" stroked="f">
         <v:stroke joinstyle="miter"/>
         <v:formulas>
           <v:f eqn="if lineDrawn pixelLineWidth 0"/>
@@ -5923,7 +5830,7 @@
         <v:path o:extrusionok="f" gradientshapeok="t" o:connecttype="rect"/>
         <o:lock v:ext="edit" aspectratio="t"/>
       </v:shapetype>
-      <v:shape id="_x0000_i1427" type="#_x0000_t75" style="width:11.55pt;height:11.55pt" o:bullet="t">
+      <v:shape id="_x0000_i1539" type="#_x0000_t75" style="width:11.55pt;height:11.55pt" o:bullet="t">
         <v:imagedata r:id="rId1" o:title="mso7CB5"/>
       </v:shape>
     </w:pict>
@@ -6237,6 +6144,120 @@
     </w:lvl>
   </w:abstractNum>
   <w:abstractNum w:abstractNumId="3" w15:restartNumberingAfterBreak="0">
+    <w:nsid w:val="11B868AC"/>
+    <w:multiLevelType w:val="hybridMultilevel"/>
+    <w:tmpl w:val="DEE21B8C"/>
+    <w:lvl w:ilvl="0" w:tplc="08090007">
+      <w:start w:val="1"/>
+      <w:numFmt w:val="bullet"/>
+      <w:lvlText w:val=""/>
+      <w:lvlPicBulletId w:val="0"/>
+      <w:lvlJc w:val="left"/>
+      <w:pPr>
+        <w:ind w:left="720" w:hanging="360"/>
+      </w:pPr>
+      <w:rPr>
+        <w:rFonts w:ascii="Symbol" w:hAnsi="Symbol" w:hint="default"/>
+      </w:rPr>
+    </w:lvl>
+    <w:lvl w:ilvl="1" w:tplc="08090003">
+      <w:start w:val="1"/>
+      <w:numFmt w:val="bullet"/>
+      <w:lvlText w:val="o"/>
+      <w:lvlJc w:val="left"/>
+      <w:pPr>
+        <w:ind w:left="1440" w:hanging="360"/>
+      </w:pPr>
+      <w:rPr>
+        <w:rFonts w:ascii="Courier New" w:hAnsi="Courier New" w:cs="Courier New" w:hint="default"/>
+      </w:rPr>
+    </w:lvl>
+    <w:lvl w:ilvl="2" w:tplc="08090005">
+      <w:start w:val="1"/>
+      <w:numFmt w:val="bullet"/>
+      <w:lvlText w:val=""/>
+      <w:lvlJc w:val="left"/>
+      <w:pPr>
+        <w:ind w:left="2160" w:hanging="360"/>
+      </w:pPr>
+      <w:rPr>
+        <w:rFonts w:ascii="Wingdings" w:hAnsi="Wingdings" w:hint="default"/>
+      </w:rPr>
+    </w:lvl>
+    <w:lvl w:ilvl="3" w:tplc="08090001" w:tentative="1">
+      <w:start w:val="1"/>
+      <w:numFmt w:val="bullet"/>
+      <w:lvlText w:val=""/>
+      <w:lvlJc w:val="left"/>
+      <w:pPr>
+        <w:ind w:left="2880" w:hanging="360"/>
+      </w:pPr>
+      <w:rPr>
+        <w:rFonts w:ascii="Symbol" w:hAnsi="Symbol" w:hint="default"/>
+      </w:rPr>
+    </w:lvl>
+    <w:lvl w:ilvl="4" w:tplc="08090003" w:tentative="1">
+      <w:start w:val="1"/>
+      <w:numFmt w:val="bullet"/>
+      <w:lvlText w:val="o"/>
+      <w:lvlJc w:val="left"/>
+      <w:pPr>
+        <w:ind w:left="3600" w:hanging="360"/>
+      </w:pPr>
+      <w:rPr>
+        <w:rFonts w:ascii="Courier New" w:hAnsi="Courier New" w:cs="Courier New" w:hint="default"/>
+      </w:rPr>
+    </w:lvl>
+    <w:lvl w:ilvl="5" w:tplc="08090005" w:tentative="1">
+      <w:start w:val="1"/>
+      <w:numFmt w:val="bullet"/>
+      <w:lvlText w:val=""/>
+      <w:lvlJc w:val="left"/>
+      <w:pPr>
+        <w:ind w:left="4320" w:hanging="360"/>
+      </w:pPr>
+      <w:rPr>
+        <w:rFonts w:ascii="Wingdings" w:hAnsi="Wingdings" w:hint="default"/>
+      </w:rPr>
+    </w:lvl>
+    <w:lvl w:ilvl="6" w:tplc="08090001" w:tentative="1">
+      <w:start w:val="1"/>
+      <w:numFmt w:val="bullet"/>
+      <w:lvlText w:val=""/>
+      <w:lvlJc w:val="left"/>
+      <w:pPr>
+        <w:ind w:left="5040" w:hanging="360"/>
+      </w:pPr>
+      <w:rPr>
+        <w:rFonts w:ascii="Symbol" w:hAnsi="Symbol" w:hint="default"/>
+      </w:rPr>
+    </w:lvl>
+    <w:lvl w:ilvl="7" w:tplc="08090003" w:tentative="1">
+      <w:start w:val="1"/>
+      <w:numFmt w:val="bullet"/>
+      <w:lvlText w:val="o"/>
+      <w:lvlJc w:val="left"/>
+      <w:pPr>
+        <w:ind w:left="5760" w:hanging="360"/>
+      </w:pPr>
+      <w:rPr>
+        <w:rFonts w:ascii="Courier New" w:hAnsi="Courier New" w:cs="Courier New" w:hint="default"/>
+      </w:rPr>
+    </w:lvl>
+    <w:lvl w:ilvl="8" w:tplc="08090005" w:tentative="1">
+      <w:start w:val="1"/>
+      <w:numFmt w:val="bullet"/>
+      <w:lvlText w:val=""/>
+      <w:lvlJc w:val="left"/>
+      <w:pPr>
+        <w:ind w:left="6480" w:hanging="360"/>
+      </w:pPr>
+      <w:rPr>
+        <w:rFonts w:ascii="Wingdings" w:hAnsi="Wingdings" w:hint="default"/>
+      </w:rPr>
+    </w:lvl>
+  </w:abstractNum>
+  <w:abstractNum w:abstractNumId="4" w15:restartNumberingAfterBreak="0">
     <w:nsid w:val="1AE044F4"/>
     <w:multiLevelType w:val="hybridMultilevel"/>
     <w:tmpl w:val="FCF6F4AC"/>
@@ -6323,7 +6344,7 @@
       </w:pPr>
     </w:lvl>
   </w:abstractNum>
-  <w:abstractNum w:abstractNumId="4" w15:restartNumberingAfterBreak="0">
+  <w:abstractNum w:abstractNumId="5" w15:restartNumberingAfterBreak="0">
     <w:nsid w:val="399B3A45"/>
     <w:multiLevelType w:val="hybridMultilevel"/>
     <w:tmpl w:val="662C359E"/>
@@ -6437,7 +6458,7 @@
       </w:rPr>
     </w:lvl>
   </w:abstractNum>
-  <w:abstractNum w:abstractNumId="5" w15:restartNumberingAfterBreak="0">
+  <w:abstractNum w:abstractNumId="6" w15:restartNumberingAfterBreak="0">
     <w:nsid w:val="3B2948CE"/>
     <w:multiLevelType w:val="multilevel"/>
     <w:tmpl w:val="0409001F"/>
@@ -6523,7 +6544,7 @@
       </w:pPr>
     </w:lvl>
   </w:abstractNum>
-  <w:abstractNum w:abstractNumId="6" w15:restartNumberingAfterBreak="0">
+  <w:abstractNum w:abstractNumId="7" w15:restartNumberingAfterBreak="0">
     <w:nsid w:val="3B612FFF"/>
     <w:multiLevelType w:val="hybridMultilevel"/>
     <w:tmpl w:val="C7324C1C"/>
@@ -6613,7 +6634,7 @@
       </w:pPr>
     </w:lvl>
   </w:abstractNum>
-  <w:abstractNum w:abstractNumId="7" w15:restartNumberingAfterBreak="0">
+  <w:abstractNum w:abstractNumId="8" w15:restartNumberingAfterBreak="0">
     <w:nsid w:val="468F0CDD"/>
     <w:multiLevelType w:val="hybridMultilevel"/>
     <w:tmpl w:val="62027A96"/>
@@ -6702,7 +6723,7 @@
       </w:pPr>
     </w:lvl>
   </w:abstractNum>
-  <w:abstractNum w:abstractNumId="8" w15:restartNumberingAfterBreak="0">
+  <w:abstractNum w:abstractNumId="9" w15:restartNumberingAfterBreak="0">
     <w:nsid w:val="490342DF"/>
     <w:multiLevelType w:val="hybridMultilevel"/>
     <w:tmpl w:val="B47803A4"/>
@@ -6815,7 +6836,7 @@
       </w:rPr>
     </w:lvl>
   </w:abstractNum>
-  <w:abstractNum w:abstractNumId="9" w15:restartNumberingAfterBreak="0">
+  <w:abstractNum w:abstractNumId="10" w15:restartNumberingAfterBreak="0">
     <w:nsid w:val="4C034ADC"/>
     <w:multiLevelType w:val="multilevel"/>
     <w:tmpl w:val="0409001F"/>
@@ -6901,7 +6922,7 @@
       </w:pPr>
     </w:lvl>
   </w:abstractNum>
-  <w:abstractNum w:abstractNumId="10" w15:restartNumberingAfterBreak="0">
+  <w:abstractNum w:abstractNumId="11" w15:restartNumberingAfterBreak="0">
     <w:nsid w:val="6ABE48C6"/>
     <w:multiLevelType w:val="hybridMultilevel"/>
     <w:tmpl w:val="38964296"/>
@@ -7017,7 +7038,7 @@
       </w:rPr>
     </w:lvl>
   </w:abstractNum>
-  <w:abstractNum w:abstractNumId="11" w15:restartNumberingAfterBreak="0">
+  <w:abstractNum w:abstractNumId="12" w15:restartNumberingAfterBreak="0">
     <w:nsid w:val="6B863EF5"/>
     <w:multiLevelType w:val="hybridMultilevel"/>
     <w:tmpl w:val="FAB8FE68"/>
@@ -7130,7 +7151,7 @@
       </w:rPr>
     </w:lvl>
   </w:abstractNum>
-  <w:abstractNum w:abstractNumId="12" w15:restartNumberingAfterBreak="0">
+  <w:abstractNum w:abstractNumId="13" w15:restartNumberingAfterBreak="0">
     <w:nsid w:val="78762509"/>
     <w:multiLevelType w:val="multilevel"/>
     <w:tmpl w:val="0409001F"/>
@@ -7216,7 +7237,7 @@
       </w:pPr>
     </w:lvl>
   </w:abstractNum>
-  <w:abstractNum w:abstractNumId="13" w15:restartNumberingAfterBreak="0">
+  <w:abstractNum w:abstractNumId="14" w15:restartNumberingAfterBreak="0">
     <w:nsid w:val="79601D9E"/>
     <w:multiLevelType w:val="multilevel"/>
     <w:tmpl w:val="0409001F"/>
@@ -7302,7 +7323,7 @@
       </w:pPr>
     </w:lvl>
   </w:abstractNum>
-  <w:abstractNum w:abstractNumId="14" w15:restartNumberingAfterBreak="0">
+  <w:abstractNum w:abstractNumId="15" w15:restartNumberingAfterBreak="0">
     <w:nsid w:val="798C3D5B"/>
     <w:multiLevelType w:val="hybridMultilevel"/>
     <w:tmpl w:val="F9328B4E"/>
@@ -7415,7 +7436,7 @@
       </w:rPr>
     </w:lvl>
   </w:abstractNum>
-  <w:abstractNum w:abstractNumId="15" w15:restartNumberingAfterBreak="0">
+  <w:abstractNum w:abstractNumId="16" w15:restartNumberingAfterBreak="0">
     <w:nsid w:val="7EFC4F6D"/>
     <w:multiLevelType w:val="hybridMultilevel"/>
     <w:tmpl w:val="97B209DC"/>
@@ -7532,43 +7553,46 @@
     <w:abstractNumId w:val="2"/>
   </w:num>
   <w:num w:numId="2" w16cid:durableId="1927494939">
-    <w:abstractNumId w:val="14"/>
+    <w:abstractNumId w:val="15"/>
   </w:num>
   <w:num w:numId="3" w16cid:durableId="212928045">
-    <w:abstractNumId w:val="7"/>
+    <w:abstractNumId w:val="8"/>
   </w:num>
   <w:num w:numId="4" w16cid:durableId="1600404097">
-    <w:abstractNumId w:val="15"/>
+    <w:abstractNumId w:val="16"/>
   </w:num>
   <w:num w:numId="5" w16cid:durableId="1636326351">
-    <w:abstractNumId w:val="11"/>
+    <w:abstractNumId w:val="12"/>
   </w:num>
   <w:num w:numId="6" w16cid:durableId="1824813133">
     <w:abstractNumId w:val="0"/>
   </w:num>
   <w:num w:numId="7" w16cid:durableId="1689746702">
+    <w:abstractNumId w:val="7"/>
+  </w:num>
+  <w:num w:numId="8" w16cid:durableId="1692491054">
+    <w:abstractNumId w:val="13"/>
+  </w:num>
+  <w:num w:numId="9" w16cid:durableId="254554418">
+    <w:abstractNumId w:val="14"/>
+  </w:num>
+  <w:num w:numId="10" w16cid:durableId="2098861511">
     <w:abstractNumId w:val="6"/>
   </w:num>
-  <w:num w:numId="8" w16cid:durableId="1692491054">
-    <w:abstractNumId w:val="12"/>
+  <w:num w:numId="11" w16cid:durableId="418596215">
+    <w:abstractNumId w:val="10"/>
   </w:num>
-  <w:num w:numId="9" w16cid:durableId="254554418">
-    <w:abstractNumId w:val="13"/>
+  <w:num w:numId="12" w16cid:durableId="429858339">
+    <w:abstractNumId w:val="11"/>
   </w:num>
-  <w:num w:numId="10" w16cid:durableId="2098861511">
+  <w:num w:numId="13" w16cid:durableId="1438912500">
     <w:abstractNumId w:val="5"/>
   </w:num>
-  <w:num w:numId="11" w16cid:durableId="418596215">
+  <w:num w:numId="14" w16cid:durableId="721447446">
     <w:abstractNumId w:val="9"/>
   </w:num>
-  <w:num w:numId="12" w16cid:durableId="429858339">
-    <w:abstractNumId w:val="10"/>
-  </w:num>
-  <w:num w:numId="13" w16cid:durableId="1438912500">
-    <w:abstractNumId w:val="4"/>
-  </w:num>
-  <w:num w:numId="14" w16cid:durableId="721447446">
-    <w:abstractNumId w:val="8"/>
+  <w:num w:numId="15" w16cid:durableId="1616060768">
+    <w:abstractNumId w:val="3"/>
   </w:num>
   <w:numIdMacAtCleanup w:val="6"/>
 </w:numbering>
@@ -9337,11 +9361,11 @@
     <w:rsid w:val="002923EE"/>
     <w:rsid w:val="003B34AE"/>
     <w:rsid w:val="007412EA"/>
-    <w:rsid w:val="00963FF7"/>
     <w:rsid w:val="00987872"/>
     <w:rsid w:val="00AC36E4"/>
     <w:rsid w:val="00C7567C"/>
     <w:rsid w:val="00CF3C17"/>
+    <w:rsid w:val="00DD79A8"/>
     <w:rsid w:val="00E510FC"/>
     <w:rsid w:val="00E711BA"/>
     <w:rsid w:val="00ED4B9D"/>

</xml_diff>